<commit_message>
support for replacing images
</commit_message>
<xml_diff>
--- a/spec/unit/templates/docx_template.docx
+++ b/spec/unit/templates/docx_template.docx
@@ -1330,11 +1330,25 @@
       </w:pPr>
     </w:p>
     <w:p>
-      <w:r>
+      <w:pPr>
+        <w:rPr>
+          <w:lang w:val="en-US"/>
+        </w:rPr>
+      </w:pPr>
+      <w:r>
+        <w:rPr>
+          <w:lang w:val="en-US"/>
+        </w:rPr>
         <w:t>ELBERT HUBBARD</w:t>
       </w:r>
     </w:p>
-    <w:p/>
+    <w:p>
+      <w:pPr>
+        <w:rPr>
+          <w:lang w:val="en-US"/>
+        </w:rPr>
+      </w:pPr>
+    </w:p>
     <w:p>
       <w:pPr>
         <w:rPr>
@@ -1349,27 +1363,71 @@
       </w:r>
     </w:p>
     <w:p>
-      <w:r>
+      <w:pPr>
+        <w:rPr>
+          <w:lang w:val="en-US"/>
+        </w:rPr>
+      </w:pPr>
+      <w:r>
+        <w:rPr>
+          <w:lang w:val="en-US"/>
+        </w:rPr>
         <w:t>View Quote</w:t>
       </w:r>
     </w:p>
     <w:p>
-      <w:r>
+      <w:pPr>
+        <w:rPr>
+          <w:lang w:val="en-US"/>
+        </w:rPr>
+      </w:pPr>
+      <w:r>
+        <w:rPr>
+          <w:lang w:val="en-US"/>
+        </w:rPr>
         <w:t>ADD TO FAVORITES</w:t>
       </w:r>
     </w:p>
     <w:p>
-      <w:r>
+      <w:pPr>
+        <w:rPr>
+          <w:lang w:val="en-US"/>
+        </w:rPr>
+      </w:pPr>
+      <w:r>
+        <w:rPr>
+          <w:lang w:val="en-US"/>
+        </w:rPr>
         <w:t>Share</w:t>
       </w:r>
     </w:p>
-    <w:p/>
-    <w:p>
-      <w:r>
+    <w:p>
+      <w:pPr>
+        <w:rPr>
+          <w:lang w:val="en-US"/>
+        </w:rPr>
+      </w:pPr>
+    </w:p>
+    <w:p>
+      <w:pPr>
+        <w:rPr>
+          <w:lang w:val="en-US"/>
+        </w:rPr>
+      </w:pPr>
+      <w:r>
+        <w:rPr>
+          <w:lang w:val="en-US"/>
+        </w:rPr>
         <w:t>STEVEN WRIGHT</w:t>
       </w:r>
     </w:p>
-    <w:p/>
+    <w:p>
+      <w:pPr>
+        <w:rPr>
+          <w:lang w:val="en-US"/>
+        </w:rPr>
+      </w:pPr>
+    </w:p>
     <w:p>
       <w:pPr>
         <w:rPr>
@@ -1384,27 +1442,71 @@
       </w:r>
     </w:p>
     <w:p>
-      <w:r>
+      <w:pPr>
+        <w:rPr>
+          <w:lang w:val="en-US"/>
+        </w:rPr>
+      </w:pPr>
+      <w:r>
+        <w:rPr>
+          <w:lang w:val="en-US"/>
+        </w:rPr>
         <w:t>View Quote</w:t>
       </w:r>
     </w:p>
     <w:p>
-      <w:r>
+      <w:pPr>
+        <w:rPr>
+          <w:lang w:val="en-US"/>
+        </w:rPr>
+      </w:pPr>
+      <w:r>
+        <w:rPr>
+          <w:lang w:val="en-US"/>
+        </w:rPr>
         <w:t>ADD TO FAVORITES</w:t>
       </w:r>
     </w:p>
     <w:p>
-      <w:r>
+      <w:pPr>
+        <w:rPr>
+          <w:lang w:val="en-US"/>
+        </w:rPr>
+      </w:pPr>
+      <w:r>
+        <w:rPr>
+          <w:lang w:val="en-US"/>
+        </w:rPr>
         <w:t>Share</w:t>
       </w:r>
     </w:p>
-    <w:p/>
-    <w:p>
-      <w:r>
+    <w:p>
+      <w:pPr>
+        <w:rPr>
+          <w:lang w:val="en-US"/>
+        </w:rPr>
+      </w:pPr>
+    </w:p>
+    <w:p>
+      <w:pPr>
+        <w:rPr>
+          <w:lang w:val="en-US"/>
+        </w:rPr>
+      </w:pPr>
+      <w:r>
+        <w:rPr>
+          <w:lang w:val="en-US"/>
+        </w:rPr>
         <w:t>ERNEST HEMINGWAY</w:t>
       </w:r>
     </w:p>
-    <w:p/>
+    <w:p>
+      <w:pPr>
+        <w:rPr>
+          <w:lang w:val="en-US"/>
+        </w:rPr>
+      </w:pPr>
+    </w:p>
     <w:p>
       <w:pPr>
         <w:rPr>
@@ -1419,12 +1521,28 @@
       </w:r>
     </w:p>
     <w:p>
-      <w:r>
+      <w:pPr>
+        <w:rPr>
+          <w:lang w:val="en-US"/>
+        </w:rPr>
+      </w:pPr>
+      <w:r>
+        <w:rPr>
+          <w:lang w:val="en-US"/>
+        </w:rPr>
         <w:t>View Quote</w:t>
       </w:r>
     </w:p>
     <w:p>
-      <w:r>
+      <w:pPr>
+        <w:rPr>
+          <w:lang w:val="en-US"/>
+        </w:rPr>
+      </w:pPr>
+      <w:r>
+        <w:rPr>
+          <w:lang w:val="en-US"/>
+        </w:rPr>
         <w:t>ADD TO FAVORITES</w:t>
       </w:r>
     </w:p>
@@ -1482,28 +1600,72 @@
       </w:r>
     </w:p>
     <w:p>
-      <w:r>
+      <w:pPr>
+        <w:rPr>
+          <w:lang w:val="en-US"/>
+        </w:rPr>
+      </w:pPr>
+      <w:r>
+        <w:rPr>
+          <w:lang w:val="en-US"/>
+        </w:rPr>
         <w:t>View Quote</w:t>
       </w:r>
     </w:p>
     <w:p>
-      <w:r>
+      <w:pPr>
+        <w:rPr>
+          <w:lang w:val="en-US"/>
+        </w:rPr>
+      </w:pPr>
+      <w:r>
+        <w:rPr>
+          <w:lang w:val="en-US"/>
+        </w:rPr>
         <w:lastRenderedPageBreak/>
         <w:t>ADD TO FAVORITES</w:t>
       </w:r>
     </w:p>
     <w:p>
-      <w:r>
+      <w:pPr>
+        <w:rPr>
+          <w:lang w:val="en-US"/>
+        </w:rPr>
+      </w:pPr>
+      <w:r>
+        <w:rPr>
+          <w:lang w:val="en-US"/>
+        </w:rPr>
         <w:t>Share</w:t>
       </w:r>
     </w:p>
-    <w:p/>
-    <w:p>
-      <w:r>
+    <w:p>
+      <w:pPr>
+        <w:rPr>
+          <w:lang w:val="en-US"/>
+        </w:rPr>
+      </w:pPr>
+    </w:p>
+    <w:p>
+      <w:pPr>
+        <w:rPr>
+          <w:lang w:val="en-US"/>
+        </w:rPr>
+      </w:pPr>
+      <w:r>
+        <w:rPr>
+          <w:lang w:val="en-US"/>
+        </w:rPr>
         <w:t>GEORGE BEST</w:t>
       </w:r>
     </w:p>
-    <w:p/>
+    <w:p>
+      <w:pPr>
+        <w:rPr>
+          <w:lang w:val="en-US"/>
+        </w:rPr>
+      </w:pPr>
+    </w:p>
     <w:p>
       <w:pPr>
         <w:rPr>
@@ -1676,28 +1838,353 @@
       </w:r>
     </w:p>
     <w:p>
-      <w:r>
+      <w:pPr>
+        <w:rPr>
+          <w:lang w:val="en-US"/>
+        </w:rPr>
+      </w:pPr>
+      <w:r>
+        <w:rPr>
+          <w:lang w:val="en-US"/>
+        </w:rPr>
         <w:t>View Quote</w:t>
       </w:r>
     </w:p>
     <w:p>
-      <w:r>
+      <w:pPr>
+        <w:rPr>
+          <w:lang w:val="en-US"/>
+        </w:rPr>
+      </w:pPr>
+      <w:r>
+        <w:rPr>
+          <w:lang w:val="en-US"/>
+        </w:rPr>
         <w:t>ADD TO FAVORITES</w:t>
       </w:r>
     </w:p>
     <w:p>
-      <w:r>
+      <w:pPr>
+        <w:rPr>
+          <w:lang w:val="en-US"/>
+        </w:rPr>
+      </w:pPr>
+      <w:r>
+        <w:rPr>
+          <w:lang w:val="en-US"/>
+        </w:rPr>
         <w:t>Share</w:t>
       </w:r>
     </w:p>
-    <w:p/>
-    <w:p>
-      <w:r>
+    <w:p>
+      <w:pPr>
+        <w:rPr>
+          <w:lang w:val="en-US"/>
+        </w:rPr>
+      </w:pPr>
+    </w:p>
+    <w:p>
+      <w:pPr>
+        <w:rPr>
+          <w:lang w:val="en-US"/>
+        </w:rPr>
+      </w:pPr>
+      <w:r>
+        <w:rPr>
+          <w:lang w:val="en-US"/>
+        </w:rPr>
+        <w:br w:type="page"/>
+      </w:r>
+    </w:p>
+    <w:tbl>
+      <w:tblPr>
+        <w:tblStyle w:val="TableGrid"/>
+        <w:tblW w:w="0" w:type="auto"/>
+        <w:tblBorders>
+          <w:top w:val="none" w:sz="0" w:space="0" w:color="auto"/>
+          <w:left w:val="none" w:sz="0" w:space="0" w:color="auto"/>
+          <w:bottom w:val="none" w:sz="0" w:space="0" w:color="auto"/>
+          <w:right w:val="none" w:sz="0" w:space="0" w:color="auto"/>
+          <w:insideH w:val="none" w:sz="0" w:space="0" w:color="auto"/>
+          <w:insideV w:val="none" w:sz="0" w:space="0" w:color="auto"/>
+        </w:tblBorders>
+        <w:tblLook w:val="04A0"/>
+      </w:tblPr>
+      <w:tblGrid>
+        <w:gridCol w:w="4971"/>
+        <w:gridCol w:w="4883"/>
+      </w:tblGrid>
+      <w:tr>
+        <w:tc>
+          <w:tcPr>
+            <w:tcW w:w="4889" w:type="dxa"/>
+          </w:tcPr>
+          <w:p>
+            <w:pPr>
+              <w:rPr>
+                <w:lang w:val="en-US"/>
+              </w:rPr>
+            </w:pPr>
+            <w:r>
+              <w:rPr>
+                <w:noProof/>
+                <w:lang w:eastAsia="fi-FI"/>
+              </w:rPr>
+              <w:lastRenderedPageBreak/>
+              <w:drawing>
+                <wp:inline distT="0" distB="0" distL="0" distR="0">
+                  <wp:extent cx="2985677" cy="2047164"/>
+                  <wp:effectExtent l="19050" t="0" r="5173" b="0"/>
+                  <wp:docPr id="1" name="Picture 0" descr="image1.jpg"/>
+                  <wp:cNvGraphicFramePr>
+                    <a:graphicFrameLocks xmlns:a="http://schemas.openxmlformats.org/drawingml/2006/main" noChangeAspect="1"/>
+                  </wp:cNvGraphicFramePr>
+                  <a:graphic xmlns:a="http://schemas.openxmlformats.org/drawingml/2006/main">
+                    <a:graphicData uri="http://schemas.openxmlformats.org/drawingml/2006/picture">
+                      <pic:pic xmlns:pic="http://schemas.openxmlformats.org/drawingml/2006/picture">
+                        <pic:nvPicPr>
+                          <pic:cNvPr id="0" name="image1.jpg"/>
+                          <pic:cNvPicPr/>
+                        </pic:nvPicPr>
+                        <pic:blipFill>
+                          <a:blip r:embed="rId5" cstate="print"/>
+                          <a:stretch>
+                            <a:fillRect/>
+                          </a:stretch>
+                        </pic:blipFill>
+                        <pic:spPr>
+                          <a:xfrm>
+                            <a:off x="0" y="0"/>
+                            <a:ext cx="2986168" cy="2047501"/>
+                          </a:xfrm>
+                          <a:prstGeom prst="rect">
+                            <a:avLst/>
+                          </a:prstGeom>
+                        </pic:spPr>
+                      </pic:pic>
+                    </a:graphicData>
+                  </a:graphic>
+                </wp:inline>
+              </w:drawing>
+            </w:r>
+          </w:p>
+        </w:tc>
+        <w:tc>
+          <w:tcPr>
+            <w:tcW w:w="4889" w:type="dxa"/>
+          </w:tcPr>
+          <w:p>
+            <w:pPr>
+              <w:rPr>
+                <w:lang w:val="en-US"/>
+              </w:rPr>
+            </w:pPr>
+            <w:r>
+              <w:rPr>
+                <w:noProof/>
+                <w:lang w:eastAsia="fi-FI"/>
+              </w:rPr>
+              <w:drawing>
+                <wp:inline distT="0" distB="0" distL="0" distR="0">
+                  <wp:extent cx="2647665" cy="2653435"/>
+                  <wp:effectExtent l="19050" t="0" r="285" b="0"/>
+                  <wp:docPr id="2" name="Picture 1" descr="image2.png"/>
+                  <wp:cNvGraphicFramePr>
+                    <a:graphicFrameLocks xmlns:a="http://schemas.openxmlformats.org/drawingml/2006/main" noChangeAspect="1"/>
+                  </wp:cNvGraphicFramePr>
+                  <a:graphic xmlns:a="http://schemas.openxmlformats.org/drawingml/2006/main">
+                    <a:graphicData uri="http://schemas.openxmlformats.org/drawingml/2006/picture">
+                      <pic:pic xmlns:pic="http://schemas.openxmlformats.org/drawingml/2006/picture">
+                        <pic:nvPicPr>
+                          <pic:cNvPr id="0" name="image2.png"/>
+                          <pic:cNvPicPr/>
+                        </pic:nvPicPr>
+                        <pic:blipFill>
+                          <a:blip r:embed="rId6" cstate="print"/>
+                          <a:stretch>
+                            <a:fillRect/>
+                          </a:stretch>
+                        </pic:blipFill>
+                        <pic:spPr>
+                          <a:xfrm>
+                            <a:off x="0" y="0"/>
+                            <a:ext cx="2652846" cy="2658627"/>
+                          </a:xfrm>
+                          <a:prstGeom prst="rect">
+                            <a:avLst/>
+                          </a:prstGeom>
+                        </pic:spPr>
+                      </pic:pic>
+                    </a:graphicData>
+                  </a:graphic>
+                </wp:inline>
+              </w:drawing>
+            </w:r>
+          </w:p>
+        </w:tc>
+      </w:tr>
+      <w:tr>
+        <w:tc>
+          <w:tcPr>
+            <w:tcW w:w="4889" w:type="dxa"/>
+          </w:tcPr>
+          <w:p>
+            <w:pPr>
+              <w:rPr>
+                <w:lang w:val="en-US"/>
+              </w:rPr>
+            </w:pPr>
+            <w:r>
+              <w:rPr>
+                <w:noProof/>
+                <w:lang w:eastAsia="fi-FI"/>
+              </w:rPr>
+              <w:drawing>
+                <wp:inline distT="0" distB="0" distL="0" distR="0">
+                  <wp:extent cx="2999903" cy="3214048"/>
+                  <wp:effectExtent l="19050" t="0" r="0" b="0"/>
+                  <wp:docPr id="3" name="Picture 2" descr="image3.jpg"/>
+                  <wp:cNvGraphicFramePr>
+                    <a:graphicFrameLocks xmlns:a="http://schemas.openxmlformats.org/drawingml/2006/main" noChangeAspect="1"/>
+                  </wp:cNvGraphicFramePr>
+                  <a:graphic xmlns:a="http://schemas.openxmlformats.org/drawingml/2006/main">
+                    <a:graphicData uri="http://schemas.openxmlformats.org/drawingml/2006/picture">
+                      <pic:pic xmlns:pic="http://schemas.openxmlformats.org/drawingml/2006/picture">
+                        <pic:nvPicPr>
+                          <pic:cNvPr id="0" name="image3.jpg"/>
+                          <pic:cNvPicPr/>
+                        </pic:nvPicPr>
+                        <pic:blipFill>
+                          <a:blip r:embed="rId7" cstate="print"/>
+                          <a:stretch>
+                            <a:fillRect/>
+                          </a:stretch>
+                        </pic:blipFill>
+                        <pic:spPr>
+                          <a:xfrm>
+                            <a:off x="0" y="0"/>
+                            <a:ext cx="3001180" cy="3215416"/>
+                          </a:xfrm>
+                          <a:prstGeom prst="rect">
+                            <a:avLst/>
+                          </a:prstGeom>
+                        </pic:spPr>
+                      </pic:pic>
+                    </a:graphicData>
+                  </a:graphic>
+                </wp:inline>
+              </w:drawing>
+            </w:r>
+          </w:p>
+        </w:tc>
+        <w:tc>
+          <w:tcPr>
+            <w:tcW w:w="4889" w:type="dxa"/>
+          </w:tcPr>
+          <w:p>
+            <w:pPr>
+              <w:rPr>
+                <w:lang w:val="en-US"/>
+              </w:rPr>
+            </w:pPr>
+            <w:r>
+              <w:rPr>
+                <w:noProof/>
+                <w:lang w:eastAsia="fi-FI"/>
+              </w:rPr>
+              <w:drawing>
+                <wp:inline distT="0" distB="0" distL="0" distR="0">
+                  <wp:extent cx="2874604" cy="2258704"/>
+                  <wp:effectExtent l="19050" t="0" r="1946" b="0"/>
+                  <wp:docPr id="4" name="Picture 3" descr="image4.jpg"/>
+                  <wp:cNvGraphicFramePr>
+                    <a:graphicFrameLocks xmlns:a="http://schemas.openxmlformats.org/drawingml/2006/main" noChangeAspect="1"/>
+                  </wp:cNvGraphicFramePr>
+                  <a:graphic xmlns:a="http://schemas.openxmlformats.org/drawingml/2006/main">
+                    <a:graphicData uri="http://schemas.openxmlformats.org/drawingml/2006/picture">
+                      <pic:pic xmlns:pic="http://schemas.openxmlformats.org/drawingml/2006/picture">
+                        <pic:nvPicPr>
+                          <pic:cNvPr id="0" name="image4.jpg"/>
+                          <pic:cNvPicPr/>
+                        </pic:nvPicPr>
+                        <pic:blipFill>
+                          <a:blip r:embed="rId8" cstate="print"/>
+                          <a:stretch>
+                            <a:fillRect/>
+                          </a:stretch>
+                        </pic:blipFill>
+                        <pic:spPr>
+                          <a:xfrm>
+                            <a:off x="0" y="0"/>
+                            <a:ext cx="2873489" cy="2257828"/>
+                          </a:xfrm>
+                          <a:prstGeom prst="rect">
+                            <a:avLst/>
+                          </a:prstGeom>
+                        </pic:spPr>
+                      </pic:pic>
+                    </a:graphicData>
+                  </a:graphic>
+                </wp:inline>
+              </w:drawing>
+            </w:r>
+          </w:p>
+        </w:tc>
+      </w:tr>
+    </w:tbl>
+    <w:p>
+      <w:pPr>
+        <w:rPr>
+          <w:lang w:val="en-US"/>
+        </w:rPr>
+      </w:pPr>
+    </w:p>
+    <w:p>
+      <w:pPr>
+        <w:rPr>
+          <w:lang w:val="en-US"/>
+        </w:rPr>
+      </w:pPr>
+      <w:r>
+        <w:rPr>
+          <w:lang w:val="en-US"/>
+        </w:rPr>
+        <w:br w:type="page"/>
+      </w:r>
+    </w:p>
+    <w:p>
+      <w:pPr>
+        <w:rPr>
+          <w:lang w:val="en-US"/>
+        </w:rPr>
+      </w:pPr>
+    </w:p>
+    <w:p>
+      <w:pPr>
+        <w:rPr>
+          <w:lang w:val="en-US"/>
+        </w:rPr>
+      </w:pPr>
+      <w:r>
+        <w:rPr>
+          <w:lang w:val="en-US"/>
+        </w:rPr>
         <w:t>MARKUS ZUSAK</w:t>
       </w:r>
     </w:p>
-    <w:p/>
-    <w:p>
+    <w:p>
+      <w:pPr>
+        <w:rPr>
+          <w:lang w:val="en-US"/>
+        </w:rPr>
+      </w:pPr>
+    </w:p>
+    <w:p>
+      <w:pPr>
+        <w:rPr>
+          <w:lang w:val="en-US"/>
+        </w:rPr>
+      </w:pPr>
       <w:r>
         <w:rPr>
           <w:lang w:val="en-US"/>
@@ -1705,12 +2192,22 @@
         <w:t xml:space="preserve">Sometimes people are beautiful. Not in looks. Not in what they say. </w:t>
       </w:r>
       <w:r>
+        <w:rPr>
+          <w:lang w:val="en-US"/>
+        </w:rPr>
         <w:t>Just in what they are.</w:t>
       </w:r>
     </w:p>
     <w:p>
-      <w:r>
-        <w:lastRenderedPageBreak/>
+      <w:pPr>
+        <w:rPr>
+          <w:lang w:val="en-US"/>
+        </w:rPr>
+      </w:pPr>
+      <w:r>
+        <w:rPr>
+          <w:lang w:val="en-US"/>
+        </w:rPr>
         <w:t>View Quote</w:t>
       </w:r>
     </w:p>
@@ -2272,6 +2769,62 @@
       <w:color w:val="4F81BD" w:themeColor="accent1"/>
     </w:rPr>
   </w:style>
+  <w:style w:type="table" w:styleId="TableGrid">
+    <w:name w:val="Table Grid"/>
+    <w:basedOn w:val="TableNormal"/>
+    <w:uiPriority w:val="59"/>
+    <w:rsid w:val="004C745A"/>
+    <w:pPr>
+      <w:spacing w:after="0" w:line="240" w:lineRule="auto"/>
+    </w:pPr>
+    <w:tblPr>
+      <w:tblInd w:w="0" w:type="dxa"/>
+      <w:tblBorders>
+        <w:top w:val="single" w:sz="4" w:space="0" w:color="auto"/>
+        <w:left w:val="single" w:sz="4" w:space="0" w:color="auto"/>
+        <w:bottom w:val="single" w:sz="4" w:space="0" w:color="auto"/>
+        <w:right w:val="single" w:sz="4" w:space="0" w:color="auto"/>
+        <w:insideH w:val="single" w:sz="4" w:space="0" w:color="auto"/>
+        <w:insideV w:val="single" w:sz="4" w:space="0" w:color="auto"/>
+      </w:tblBorders>
+      <w:tblCellMar>
+        <w:top w:w="0" w:type="dxa"/>
+        <w:left w:w="108" w:type="dxa"/>
+        <w:bottom w:w="0" w:type="dxa"/>
+        <w:right w:w="108" w:type="dxa"/>
+      </w:tblCellMar>
+    </w:tblPr>
+  </w:style>
+  <w:style w:type="paragraph" w:styleId="BalloonText">
+    <w:name w:val="Balloon Text"/>
+    <w:basedOn w:val="Normal"/>
+    <w:link w:val="BalloonTextChar"/>
+    <w:uiPriority w:val="99"/>
+    <w:semiHidden/>
+    <w:unhideWhenUsed/>
+    <w:rsid w:val="004C745A"/>
+    <w:pPr>
+      <w:spacing w:after="0" w:line="240" w:lineRule="auto"/>
+    </w:pPr>
+    <w:rPr>
+      <w:rFonts w:ascii="Tahoma" w:hAnsi="Tahoma" w:cs="Tahoma"/>
+      <w:sz w:val="16"/>
+      <w:szCs w:val="16"/>
+    </w:rPr>
+  </w:style>
+  <w:style w:type="character" w:customStyle="1" w:styleId="BalloonTextChar">
+    <w:name w:val="Balloon Text Char"/>
+    <w:basedOn w:val="DefaultParagraphFont"/>
+    <w:link w:val="BalloonText"/>
+    <w:uiPriority w:val="99"/>
+    <w:semiHidden/>
+    <w:rsid w:val="004C745A"/>
+    <w:rPr>
+      <w:rFonts w:ascii="Tahoma" w:hAnsi="Tahoma" w:cs="Tahoma"/>
+      <w:sz w:val="16"/>
+      <w:szCs w:val="16"/>
+    </w:rPr>
+  </w:style>
 </w:styles>
 </file>
 

</xml_diff>

<commit_message>
support for replacing contents in header as well
</commit_message>
<xml_diff>
--- a/spec/unit/templates/docx_template.docx
+++ b/spec/unit/templates/docx_template.docx
@@ -29,15 +29,28 @@
         </w:rPr>
         <w:t xml:space="preserve">Courtesy: </w:t>
       </w:r>
-      <w:hyperlink r:id="rId4" w:history="1">
-        <w:r>
-          <w:rPr>
-            <w:rStyle w:val="Hyperlink"/>
-            <w:lang w:val="en-US"/>
-          </w:rPr>
-          <w:t>http://www.quotery.com/top-100-funny-quotes-of-all-time/</w:t>
-        </w:r>
-      </w:hyperlink>
+      <w:r>
+        <w:fldChar w:fldCharType="begin"/>
+      </w:r>
+      <w:r>
+        <w:rPr>
+          <w:lang w:val="en-US"/>
+        </w:rPr>
+        <w:instrText>HYPERLINK "http://www.quotery.com/top-100-funny-quotes-of-all-time/"</w:instrText>
+      </w:r>
+      <w:r>
+        <w:fldChar w:fldCharType="separate"/>
+      </w:r>
+      <w:r>
+        <w:rPr>
+          <w:rStyle w:val="Hyperlink"/>
+          <w:lang w:val="en-US"/>
+        </w:rPr>
+        <w:t>http://www.quotery.com/top-100-funny-quotes-of-all-time/</w:t>
+      </w:r>
+      <w:r>
+        <w:fldChar w:fldCharType="end"/>
+      </w:r>
     </w:p>
     <w:p>
       <w:pPr>
@@ -353,6 +366,7 @@
         <w:rPr>
           <w:lang w:val="en-US"/>
         </w:rPr>
+        <w:lastRenderedPageBreak/>
         <w:t xml:space="preserve"> MARK RUSSELL</w:t>
       </w:r>
     </w:p>
@@ -366,7 +380,6 @@
         <w:rPr>
           <w:lang w:val="en-US"/>
         </w:rPr>
-        <w:lastRenderedPageBreak/>
         <w:t>5QUOTE</w:t>
       </w:r>
     </w:p>
@@ -705,7 +718,6 @@
         <w:rPr>
           <w:lang w:val="en-US"/>
         </w:rPr>
-        <w:lastRenderedPageBreak/>
         <w:t>OLIVER WENDELL HOLMES, JR.</w:t>
       </w:r>
     </w:p>
@@ -964,322 +976,6 @@
           <w:lang w:val="en-US"/>
         </w:rPr>
         <w:t>A bargain is something you don’t need at a price you can’t resist.</w:t>
-      </w:r>
-    </w:p>
-    <w:p>
-      <w:pPr>
-        <w:rPr>
-          <w:lang w:val="en-US"/>
-        </w:rPr>
-      </w:pPr>
-      <w:r>
-        <w:rPr>
-          <w:lang w:val="en-US"/>
-        </w:rPr>
-        <w:t>View Quote</w:t>
-      </w:r>
-    </w:p>
-    <w:p>
-      <w:pPr>
-        <w:rPr>
-          <w:lang w:val="en-US"/>
-        </w:rPr>
-      </w:pPr>
-      <w:r>
-        <w:rPr>
-          <w:lang w:val="en-US"/>
-        </w:rPr>
-        <w:t>ADD TO FAVORITES</w:t>
-      </w:r>
-    </w:p>
-    <w:p>
-      <w:pPr>
-        <w:rPr>
-          <w:lang w:val="en-US"/>
-        </w:rPr>
-      </w:pPr>
-      <w:r>
-        <w:rPr>
-          <w:lang w:val="en-US"/>
-        </w:rPr>
-        <w:t>Share</w:t>
-      </w:r>
-    </w:p>
-    <w:p>
-      <w:pPr>
-        <w:rPr>
-          <w:lang w:val="en-US"/>
-        </w:rPr>
-      </w:pPr>
-    </w:p>
-    <w:p>
-      <w:pPr>
-        <w:rPr>
-          <w:lang w:val="en-US"/>
-        </w:rPr>
-      </w:pPr>
-      <w:r>
-        <w:rPr>
-          <w:lang w:val="en-US"/>
-        </w:rPr>
-        <w:t>GEORGE GORDON BYRON</w:t>
-      </w:r>
-    </w:p>
-    <w:p>
-      <w:pPr>
-        <w:rPr>
-          <w:lang w:val="en-US"/>
-        </w:rPr>
-      </w:pPr>
-    </w:p>
-    <w:p>
-      <w:pPr>
-        <w:rPr>
-          <w:lang w:val="en-US"/>
-        </w:rPr>
-      </w:pPr>
-      <w:r>
-        <w:rPr>
-          <w:lang w:val="en-US"/>
-        </w:rPr>
-        <w:t>Friendship may, and often does, grow into love, but love never subsides into friendship.</w:t>
-      </w:r>
-    </w:p>
-    <w:p>
-      <w:pPr>
-        <w:rPr>
-          <w:lang w:val="en-US"/>
-        </w:rPr>
-      </w:pPr>
-      <w:r>
-        <w:rPr>
-          <w:lang w:val="en-US"/>
-        </w:rPr>
-        <w:t>View Quote</w:t>
-      </w:r>
-    </w:p>
-    <w:p>
-      <w:pPr>
-        <w:rPr>
-          <w:lang w:val="en-US"/>
-        </w:rPr>
-      </w:pPr>
-      <w:r>
-        <w:rPr>
-          <w:lang w:val="en-US"/>
-        </w:rPr>
-        <w:t>ADD TO FAVORITES</w:t>
-      </w:r>
-    </w:p>
-    <w:p>
-      <w:pPr>
-        <w:rPr>
-          <w:lang w:val="en-US"/>
-        </w:rPr>
-      </w:pPr>
-      <w:r>
-        <w:rPr>
-          <w:lang w:val="en-US"/>
-        </w:rPr>
-        <w:t>Share</w:t>
-      </w:r>
-    </w:p>
-    <w:p>
-      <w:pPr>
-        <w:rPr>
-          <w:lang w:val="en-US"/>
-        </w:rPr>
-      </w:pPr>
-    </w:p>
-    <w:p>
-      <w:pPr>
-        <w:rPr>
-          <w:lang w:val="en-US"/>
-        </w:rPr>
-      </w:pPr>
-      <w:r>
-        <w:rPr>
-          <w:lang w:val="en-US"/>
-        </w:rPr>
-        <w:t>DANTE ALIGHIERI</w:t>
-      </w:r>
-    </w:p>
-    <w:p>
-      <w:pPr>
-        <w:rPr>
-          <w:lang w:val="en-US"/>
-        </w:rPr>
-      </w:pPr>
-    </w:p>
-    <w:p>
-      <w:pPr>
-        <w:rPr>
-          <w:lang w:val="en-US"/>
-        </w:rPr>
-      </w:pPr>
-      <w:r>
-        <w:rPr>
-          <w:lang w:val="en-US"/>
-        </w:rPr>
-        <w:t>The hottest places in hell are reserved for those who in times of great moral crises maintain their neutrality.</w:t>
-      </w:r>
-    </w:p>
-    <w:p>
-      <w:pPr>
-        <w:rPr>
-          <w:lang w:val="en-US"/>
-        </w:rPr>
-      </w:pPr>
-      <w:r>
-        <w:rPr>
-          <w:lang w:val="en-US"/>
-        </w:rPr>
-        <w:t>View Quote</w:t>
-      </w:r>
-    </w:p>
-    <w:p>
-      <w:pPr>
-        <w:rPr>
-          <w:lang w:val="en-US"/>
-        </w:rPr>
-      </w:pPr>
-      <w:r>
-        <w:rPr>
-          <w:lang w:val="en-US"/>
-        </w:rPr>
-        <w:t>ADD TO FAVORITES</w:t>
-      </w:r>
-    </w:p>
-    <w:p>
-      <w:pPr>
-        <w:rPr>
-          <w:lang w:val="en-US"/>
-        </w:rPr>
-      </w:pPr>
-      <w:r>
-        <w:rPr>
-          <w:lang w:val="en-US"/>
-        </w:rPr>
-        <w:t>Share</w:t>
-      </w:r>
-    </w:p>
-    <w:p>
-      <w:pPr>
-        <w:rPr>
-          <w:lang w:val="en-US"/>
-        </w:rPr>
-      </w:pPr>
-    </w:p>
-    <w:p>
-      <w:pPr>
-        <w:rPr>
-          <w:lang w:val="en-US"/>
-        </w:rPr>
-      </w:pPr>
-      <w:r>
-        <w:rPr>
-          <w:lang w:val="en-US"/>
-        </w:rPr>
-        <w:t>JOHN STEINBECK</w:t>
-      </w:r>
-    </w:p>
-    <w:p>
-      <w:pPr>
-        <w:rPr>
-          <w:lang w:val="en-US"/>
-        </w:rPr>
-      </w:pPr>
-    </w:p>
-    <w:p>
-      <w:pPr>
-        <w:rPr>
-          <w:lang w:val="en-US"/>
-        </w:rPr>
-      </w:pPr>
-      <w:r>
-        <w:rPr>
-          <w:lang w:val="en-US"/>
-        </w:rPr>
-        <w:t>Lord, how the day passes! It’s like a life — so quickly when we don’t watch it and so slowly if we do.</w:t>
-      </w:r>
-    </w:p>
-    <w:p>
-      <w:pPr>
-        <w:rPr>
-          <w:lang w:val="en-US"/>
-        </w:rPr>
-      </w:pPr>
-      <w:r>
-        <w:rPr>
-          <w:lang w:val="en-US"/>
-        </w:rPr>
-        <w:t>View Quote</w:t>
-      </w:r>
-    </w:p>
-    <w:p>
-      <w:pPr>
-        <w:rPr>
-          <w:lang w:val="en-US"/>
-        </w:rPr>
-      </w:pPr>
-      <w:r>
-        <w:rPr>
-          <w:lang w:val="en-US"/>
-        </w:rPr>
-        <w:t>ADD TO FAVORITES</w:t>
-      </w:r>
-    </w:p>
-    <w:p>
-      <w:pPr>
-        <w:rPr>
-          <w:lang w:val="en-US"/>
-        </w:rPr>
-      </w:pPr>
-      <w:r>
-        <w:rPr>
-          <w:lang w:val="en-US"/>
-        </w:rPr>
-        <w:t>Share</w:t>
-      </w:r>
-    </w:p>
-    <w:p>
-      <w:pPr>
-        <w:rPr>
-          <w:lang w:val="en-US"/>
-        </w:rPr>
-      </w:pPr>
-    </w:p>
-    <w:p>
-      <w:pPr>
-        <w:rPr>
-          <w:lang w:val="en-US"/>
-        </w:rPr>
-      </w:pPr>
-      <w:r>
-        <w:rPr>
-          <w:lang w:val="en-US"/>
-        </w:rPr>
-        <w:t>KATHRYN SCHULZ</w:t>
-      </w:r>
-    </w:p>
-    <w:p>
-      <w:pPr>
-        <w:rPr>
-          <w:lang w:val="en-US"/>
-        </w:rPr>
-      </w:pPr>
-    </w:p>
-    <w:p>
-      <w:pPr>
-        <w:rPr>
-          <w:lang w:val="en-US"/>
-        </w:rPr>
-      </w:pPr>
-      <w:r>
-        <w:rPr>
-          <w:lang w:val="en-US"/>
-        </w:rPr>
-        <w:t>The miracle of your mind isn’t that you can see the world as it is. It’s that you can see the world as it isn’t.</w:t>
       </w:r>
     </w:p>
     <w:p>
@@ -1339,6 +1035,323 @@
         <w:rPr>
           <w:lang w:val="en-US"/>
         </w:rPr>
+        <w:t>GEORGE GORDON BYRON</w:t>
+      </w:r>
+    </w:p>
+    <w:p>
+      <w:pPr>
+        <w:rPr>
+          <w:lang w:val="en-US"/>
+        </w:rPr>
+      </w:pPr>
+    </w:p>
+    <w:p>
+      <w:pPr>
+        <w:rPr>
+          <w:lang w:val="en-US"/>
+        </w:rPr>
+      </w:pPr>
+      <w:r>
+        <w:rPr>
+          <w:lang w:val="en-US"/>
+        </w:rPr>
+        <w:t>Friendship may, and often does, grow into love, but love never subsides into friendship.</w:t>
+      </w:r>
+    </w:p>
+    <w:p>
+      <w:pPr>
+        <w:rPr>
+          <w:lang w:val="en-US"/>
+        </w:rPr>
+      </w:pPr>
+      <w:r>
+        <w:rPr>
+          <w:lang w:val="en-US"/>
+        </w:rPr>
+        <w:t>View Quote</w:t>
+      </w:r>
+    </w:p>
+    <w:p>
+      <w:pPr>
+        <w:rPr>
+          <w:lang w:val="en-US"/>
+        </w:rPr>
+      </w:pPr>
+      <w:r>
+        <w:rPr>
+          <w:lang w:val="en-US"/>
+        </w:rPr>
+        <w:t>ADD TO FAVORITES</w:t>
+      </w:r>
+    </w:p>
+    <w:p>
+      <w:pPr>
+        <w:rPr>
+          <w:lang w:val="en-US"/>
+        </w:rPr>
+      </w:pPr>
+      <w:r>
+        <w:rPr>
+          <w:lang w:val="en-US"/>
+        </w:rPr>
+        <w:t>Share</w:t>
+      </w:r>
+    </w:p>
+    <w:p>
+      <w:pPr>
+        <w:rPr>
+          <w:lang w:val="en-US"/>
+        </w:rPr>
+      </w:pPr>
+    </w:p>
+    <w:p>
+      <w:pPr>
+        <w:rPr>
+          <w:lang w:val="en-US"/>
+        </w:rPr>
+      </w:pPr>
+      <w:r>
+        <w:rPr>
+          <w:lang w:val="en-US"/>
+        </w:rPr>
+        <w:t>DANTE ALIGHIERI</w:t>
+      </w:r>
+    </w:p>
+    <w:p>
+      <w:pPr>
+        <w:rPr>
+          <w:lang w:val="en-US"/>
+        </w:rPr>
+      </w:pPr>
+    </w:p>
+    <w:p>
+      <w:pPr>
+        <w:rPr>
+          <w:lang w:val="en-US"/>
+        </w:rPr>
+      </w:pPr>
+      <w:r>
+        <w:rPr>
+          <w:lang w:val="en-US"/>
+        </w:rPr>
+        <w:t>The hottest places in hell are reserved for those who in times of great moral crises maintain their neutrality.</w:t>
+      </w:r>
+    </w:p>
+    <w:p>
+      <w:pPr>
+        <w:rPr>
+          <w:lang w:val="en-US"/>
+        </w:rPr>
+      </w:pPr>
+      <w:r>
+        <w:rPr>
+          <w:lang w:val="en-US"/>
+        </w:rPr>
+        <w:t>View Quote</w:t>
+      </w:r>
+    </w:p>
+    <w:p>
+      <w:pPr>
+        <w:rPr>
+          <w:lang w:val="en-US"/>
+        </w:rPr>
+      </w:pPr>
+      <w:r>
+        <w:rPr>
+          <w:lang w:val="en-US"/>
+        </w:rPr>
+        <w:t>ADD TO FAVORITES</w:t>
+      </w:r>
+    </w:p>
+    <w:p>
+      <w:pPr>
+        <w:rPr>
+          <w:lang w:val="en-US"/>
+        </w:rPr>
+      </w:pPr>
+      <w:r>
+        <w:rPr>
+          <w:lang w:val="en-US"/>
+        </w:rPr>
+        <w:t>Share</w:t>
+      </w:r>
+    </w:p>
+    <w:p>
+      <w:pPr>
+        <w:rPr>
+          <w:lang w:val="en-US"/>
+        </w:rPr>
+      </w:pPr>
+    </w:p>
+    <w:p>
+      <w:pPr>
+        <w:rPr>
+          <w:lang w:val="en-US"/>
+        </w:rPr>
+      </w:pPr>
+      <w:r>
+        <w:rPr>
+          <w:lang w:val="en-US"/>
+        </w:rPr>
+        <w:t>JOHN STEINBECK</w:t>
+      </w:r>
+    </w:p>
+    <w:p>
+      <w:pPr>
+        <w:rPr>
+          <w:lang w:val="en-US"/>
+        </w:rPr>
+      </w:pPr>
+    </w:p>
+    <w:p>
+      <w:pPr>
+        <w:rPr>
+          <w:lang w:val="en-US"/>
+        </w:rPr>
+      </w:pPr>
+      <w:r>
+        <w:rPr>
+          <w:lang w:val="en-US"/>
+        </w:rPr>
+        <w:t>Lord, how the day passes! It’s like a life — so quickly when we don’t watch it and so slowly if we do.</w:t>
+      </w:r>
+    </w:p>
+    <w:p>
+      <w:pPr>
+        <w:rPr>
+          <w:lang w:val="en-US"/>
+        </w:rPr>
+      </w:pPr>
+      <w:r>
+        <w:rPr>
+          <w:lang w:val="en-US"/>
+        </w:rPr>
+        <w:t>View Quote</w:t>
+      </w:r>
+    </w:p>
+    <w:p>
+      <w:pPr>
+        <w:rPr>
+          <w:lang w:val="en-US"/>
+        </w:rPr>
+      </w:pPr>
+      <w:r>
+        <w:rPr>
+          <w:lang w:val="en-US"/>
+        </w:rPr>
+        <w:t>ADD TO FAVORITES</w:t>
+      </w:r>
+    </w:p>
+    <w:p>
+      <w:pPr>
+        <w:rPr>
+          <w:lang w:val="en-US"/>
+        </w:rPr>
+      </w:pPr>
+      <w:r>
+        <w:rPr>
+          <w:lang w:val="en-US"/>
+        </w:rPr>
+        <w:t>Share</w:t>
+      </w:r>
+    </w:p>
+    <w:p>
+      <w:pPr>
+        <w:rPr>
+          <w:lang w:val="en-US"/>
+        </w:rPr>
+      </w:pPr>
+    </w:p>
+    <w:p>
+      <w:pPr>
+        <w:rPr>
+          <w:lang w:val="en-US"/>
+        </w:rPr>
+      </w:pPr>
+      <w:r>
+        <w:rPr>
+          <w:lang w:val="en-US"/>
+        </w:rPr>
+        <w:t>KATHRYN SCHULZ</w:t>
+      </w:r>
+    </w:p>
+    <w:p>
+      <w:pPr>
+        <w:rPr>
+          <w:lang w:val="en-US"/>
+        </w:rPr>
+      </w:pPr>
+    </w:p>
+    <w:p>
+      <w:pPr>
+        <w:rPr>
+          <w:lang w:val="en-US"/>
+        </w:rPr>
+      </w:pPr>
+      <w:r>
+        <w:rPr>
+          <w:lang w:val="en-US"/>
+        </w:rPr>
+        <w:t>The miracle of your mind isn’t that you can see the world as it is. It’s that you can see the world as it isn’t.</w:t>
+      </w:r>
+    </w:p>
+    <w:p>
+      <w:pPr>
+        <w:rPr>
+          <w:lang w:val="en-US"/>
+        </w:rPr>
+      </w:pPr>
+      <w:r>
+        <w:rPr>
+          <w:lang w:val="en-US"/>
+        </w:rPr>
+        <w:t>View Quote</w:t>
+      </w:r>
+    </w:p>
+    <w:p>
+      <w:pPr>
+        <w:rPr>
+          <w:lang w:val="en-US"/>
+        </w:rPr>
+      </w:pPr>
+      <w:r>
+        <w:rPr>
+          <w:lang w:val="en-US"/>
+        </w:rPr>
+        <w:lastRenderedPageBreak/>
+        <w:t>ADD TO FAVORITES</w:t>
+      </w:r>
+    </w:p>
+    <w:p>
+      <w:pPr>
+        <w:rPr>
+          <w:lang w:val="en-US"/>
+        </w:rPr>
+      </w:pPr>
+      <w:r>
+        <w:rPr>
+          <w:lang w:val="en-US"/>
+        </w:rPr>
+        <w:t>Share</w:t>
+      </w:r>
+    </w:p>
+    <w:p>
+      <w:pPr>
+        <w:rPr>
+          <w:lang w:val="en-US"/>
+        </w:rPr>
+      </w:pPr>
+    </w:p>
+    <w:p>
+      <w:pPr>
+        <w:rPr>
+          <w:lang w:val="en-US"/>
+        </w:rPr>
+      </w:pPr>
+      <w:r>
+        <w:rPr>
+          <w:lang w:val="en-US"/>
+        </w:rPr>
         <w:t>ELBERT HUBBARD</w:t>
       </w:r>
     </w:p>
@@ -1609,6 +1622,7 @@
         <w:rPr>
           <w:lang w:val="en-US"/>
         </w:rPr>
+        <w:lastRenderedPageBreak/>
         <w:t>View Quote</w:t>
       </w:r>
     </w:p>
@@ -1622,7 +1636,6 @@
         <w:rPr>
           <w:lang w:val="en-US"/>
         </w:rPr>
-        <w:lastRenderedPageBreak/>
         <w:t>ADD TO FAVORITES</w:t>
       </w:r>
     </w:p>
@@ -1947,7 +1960,7 @@
                           <pic:cNvPicPr/>
                         </pic:nvPicPr>
                         <pic:blipFill>
-                          <a:blip r:embed="rId5" cstate="print"/>
+                          <a:blip r:embed="rId6" cstate="print"/>
                           <a:stretch>
                             <a:fillRect/>
                           </a:stretch>
@@ -2000,7 +2013,7 @@
                           <pic:cNvPicPr/>
                         </pic:nvPicPr>
                         <pic:blipFill>
-                          <a:blip r:embed="rId6" cstate="print"/>
+                          <a:blip r:embed="rId7" cstate="print"/>
                           <a:stretch>
                             <a:fillRect/>
                           </a:stretch>
@@ -2055,7 +2068,7 @@
                           <pic:cNvPicPr/>
                         </pic:nvPicPr>
                         <pic:blipFill>
-                          <a:blip r:embed="rId7" cstate="print"/>
+                          <a:blip r:embed="rId8" cstate="print"/>
                           <a:stretch>
                             <a:fillRect/>
                           </a:stretch>
@@ -2108,7 +2121,7 @@
                           <pic:cNvPicPr/>
                         </pic:nvPicPr>
                         <pic:blipFill>
-                          <a:blip r:embed="rId8" cstate="print"/>
+                          <a:blip r:embed="rId9" cstate="print"/>
                           <a:stretch>
                             <a:fillRect/>
                           </a:stretch>
@@ -2409,6 +2422,7 @@
     </w:p>
     <w:p/>
     <w:sectPr>
+      <w:headerReference w:type="default" r:id="rId10"/>
       <w:pgSz w:w="11906" w:h="16838"/>
       <w:pgMar w:top="1417" w:right="1134" w:bottom="1417" w:left="1134" w:header="708" w:footer="708" w:gutter="0"/>
       <w:cols w:space="708"/>
@@ -2416,6 +2430,155 @@
     </w:sectPr>
   </w:body>
 </w:document>
+</file>
+
+<file path=word/endnotes.xml><?xml version="1.0" encoding="utf-8"?>
+<w:endnotes xmlns:ve="http://schemas.openxmlformats.org/markup-compatibility/2006" xmlns:o="urn:schemas-microsoft-com:office:office" xmlns:r="http://schemas.openxmlformats.org/officeDocument/2006/relationships" xmlns:m="http://schemas.openxmlformats.org/officeDocument/2006/math" xmlns:v="urn:schemas-microsoft-com:vml" xmlns:wp="http://schemas.openxmlformats.org/drawingml/2006/wordprocessingDrawing" xmlns:w10="urn:schemas-microsoft-com:office:word" xmlns:w="http://schemas.openxmlformats.org/wordprocessingml/2006/main" xmlns:wne="http://schemas.microsoft.com/office/word/2006/wordml">
+  <w:endnote w:type="separator" w:id="-1">
+    <w:p>
+      <w:pPr>
+        <w:spacing w:after="0" w:line="240" w:lineRule="auto"/>
+      </w:pPr>
+      <w:r>
+        <w:separator/>
+      </w:r>
+    </w:p>
+  </w:endnote>
+  <w:endnote w:type="continuationSeparator" w:id="0">
+    <w:p>
+      <w:pPr>
+        <w:spacing w:after="0" w:line="240" w:lineRule="auto"/>
+      </w:pPr>
+      <w:r>
+        <w:continuationSeparator/>
+      </w:r>
+    </w:p>
+  </w:endnote>
+</w:endnotes>
+</file>
+
+<file path=word/footnotes.xml><?xml version="1.0" encoding="utf-8"?>
+<w:footnotes xmlns:ve="http://schemas.openxmlformats.org/markup-compatibility/2006" xmlns:o="urn:schemas-microsoft-com:office:office" xmlns:r="http://schemas.openxmlformats.org/officeDocument/2006/relationships" xmlns:m="http://schemas.openxmlformats.org/officeDocument/2006/math" xmlns:v="urn:schemas-microsoft-com:vml" xmlns:wp="http://schemas.openxmlformats.org/drawingml/2006/wordprocessingDrawing" xmlns:w10="urn:schemas-microsoft-com:office:word" xmlns:w="http://schemas.openxmlformats.org/wordprocessingml/2006/main" xmlns:wne="http://schemas.microsoft.com/office/word/2006/wordml">
+  <w:footnote w:type="separator" w:id="-1">
+    <w:p>
+      <w:pPr>
+        <w:spacing w:after="0" w:line="240" w:lineRule="auto"/>
+      </w:pPr>
+      <w:r>
+        <w:separator/>
+      </w:r>
+    </w:p>
+  </w:footnote>
+  <w:footnote w:type="continuationSeparator" w:id="0">
+    <w:p>
+      <w:pPr>
+        <w:spacing w:after="0" w:line="240" w:lineRule="auto"/>
+      </w:pPr>
+      <w:r>
+        <w:continuationSeparator/>
+      </w:r>
+    </w:p>
+  </w:footnote>
+</w:footnotes>
+</file>
+
+<file path=word/header1.xml><?xml version="1.0" encoding="utf-8"?>
+<w:hdr xmlns:ve="http://schemas.openxmlformats.org/markup-compatibility/2006" xmlns:o="urn:schemas-microsoft-com:office:office" xmlns:r="http://schemas.openxmlformats.org/officeDocument/2006/relationships" xmlns:m="http://schemas.openxmlformats.org/officeDocument/2006/math" xmlns:v="urn:schemas-microsoft-com:vml" xmlns:wp="http://schemas.openxmlformats.org/drawingml/2006/wordprocessingDrawing" xmlns:w10="urn:schemas-microsoft-com:office:word" xmlns:w="http://schemas.openxmlformats.org/wordprocessingml/2006/main" xmlns:wne="http://schemas.microsoft.com/office/word/2006/wordml">
+  <w:tbl>
+    <w:tblPr>
+      <w:tblStyle w:val="TableGrid"/>
+      <w:tblW w:w="0" w:type="auto"/>
+      <w:tblBorders>
+        <w:top w:val="none" w:sz="0" w:space="0" w:color="auto"/>
+        <w:left w:val="none" w:sz="0" w:space="0" w:color="auto"/>
+        <w:bottom w:val="none" w:sz="0" w:space="0" w:color="auto"/>
+        <w:right w:val="none" w:sz="0" w:space="0" w:color="auto"/>
+        <w:insideH w:val="none" w:sz="0" w:space="0" w:color="auto"/>
+        <w:insideV w:val="none" w:sz="0" w:space="0" w:color="auto"/>
+      </w:tblBorders>
+      <w:tblLook w:val="04A0"/>
+    </w:tblPr>
+    <w:tblGrid>
+      <w:gridCol w:w="4889"/>
+      <w:gridCol w:w="4889"/>
+    </w:tblGrid>
+    <w:tr>
+      <w:tc>
+        <w:tcPr>
+          <w:tcW w:w="4889" w:type="dxa"/>
+        </w:tcPr>
+        <w:p>
+          <w:pPr>
+            <w:pStyle w:val="Header"/>
+          </w:pPr>
+          <w:r>
+            <w:t>Some header text here</w:t>
+          </w:r>
+        </w:p>
+      </w:tc>
+      <w:tc>
+        <w:tcPr>
+          <w:tcW w:w="4889" w:type="dxa"/>
+        </w:tcPr>
+        <w:p>
+          <w:pPr>
+            <w:pStyle w:val="Header"/>
+          </w:pPr>
+          <w:r>
+            <w:t>##HEADER_REPLACE_TEXT##</w:t>
+          </w:r>
+        </w:p>
+      </w:tc>
+    </w:tr>
+    <w:tr>
+      <w:tc>
+        <w:tcPr>
+          <w:tcW w:w="4889" w:type="dxa"/>
+        </w:tcPr>
+        <w:p>
+          <w:pPr>
+            <w:pStyle w:val="Header"/>
+          </w:pPr>
+        </w:p>
+      </w:tc>
+      <w:tc>
+        <w:tcPr>
+          <w:tcW w:w="4889" w:type="dxa"/>
+        </w:tcPr>
+        <w:sdt>
+          <w:sdtPr>
+            <w:id w:val="831660909"/>
+            <w:docPartObj>
+              <w:docPartGallery w:val="Page Numbers (Bottom of Page)"/>
+              <w:docPartUnique/>
+            </w:docPartObj>
+          </w:sdtPr>
+          <w:sdtContent>
+            <w:p>
+              <w:pPr>
+                <w:pStyle w:val="Footer"/>
+                <w:jc w:val="right"/>
+              </w:pPr>
+              <w:fldSimple w:instr=" PAGE   \* MERGEFORMAT ">
+                <w:r>
+                  <w:rPr>
+                    <w:noProof/>
+                  </w:rPr>
+                  <w:t>1</w:t>
+                </w:r>
+              </w:fldSimple>
+            </w:p>
+          </w:sdtContent>
+        </w:sdt>
+      </w:tc>
+    </w:tr>
+  </w:tbl>
+  <w:p>
+    <w:pPr>
+      <w:pStyle w:val="Header"/>
+    </w:pPr>
+  </w:p>
+</w:hdr>
 </file>
 
 <file path=word/styles.xml><?xml version="1.0" encoding="utf-8"?>
@@ -2825,7 +2988,351 @@
       <w:szCs w:val="16"/>
     </w:rPr>
   </w:style>
+  <w:style w:type="paragraph" w:styleId="Header">
+    <w:name w:val="header"/>
+    <w:basedOn w:val="Normal"/>
+    <w:link w:val="HeaderChar"/>
+    <w:uiPriority w:val="99"/>
+    <w:unhideWhenUsed/>
+    <w:rsid w:val="00EC482D"/>
+    <w:pPr>
+      <w:tabs>
+        <w:tab w:val="center" w:pos="4819"/>
+        <w:tab w:val="right" w:pos="9638"/>
+      </w:tabs>
+      <w:spacing w:after="0" w:line="240" w:lineRule="auto"/>
+    </w:pPr>
+  </w:style>
+  <w:style w:type="character" w:customStyle="1" w:styleId="HeaderChar">
+    <w:name w:val="Header Char"/>
+    <w:basedOn w:val="DefaultParagraphFont"/>
+    <w:link w:val="Header"/>
+    <w:uiPriority w:val="99"/>
+    <w:rsid w:val="00EC482D"/>
+  </w:style>
+  <w:style w:type="paragraph" w:styleId="Footer">
+    <w:name w:val="footer"/>
+    <w:basedOn w:val="Normal"/>
+    <w:link w:val="FooterChar"/>
+    <w:uiPriority w:val="99"/>
+    <w:unhideWhenUsed/>
+    <w:rsid w:val="00EC482D"/>
+    <w:pPr>
+      <w:tabs>
+        <w:tab w:val="center" w:pos="4819"/>
+        <w:tab w:val="right" w:pos="9638"/>
+      </w:tabs>
+      <w:spacing w:after="0" w:line="240" w:lineRule="auto"/>
+    </w:pPr>
+  </w:style>
+  <w:style w:type="character" w:customStyle="1" w:styleId="FooterChar">
+    <w:name w:val="Footer Char"/>
+    <w:basedOn w:val="DefaultParagraphFont"/>
+    <w:link w:val="Footer"/>
+    <w:uiPriority w:val="99"/>
+    <w:rsid w:val="00EC482D"/>
+  </w:style>
+  <w:style w:type="paragraph" w:styleId="NoSpacing">
+    <w:name w:val="No Spacing"/>
+    <w:link w:val="NoSpacingChar"/>
+    <w:uiPriority w:val="1"/>
+    <w:qFormat/>
+    <w:rsid w:val="00EC482D"/>
+    <w:pPr>
+      <w:spacing w:after="0" w:line="240" w:lineRule="auto"/>
+    </w:pPr>
+    <w:rPr>
+      <w:rFonts w:eastAsiaTheme="minorEastAsia"/>
+      <w:lang w:val="en-US"/>
+    </w:rPr>
+  </w:style>
+  <w:style w:type="character" w:customStyle="1" w:styleId="NoSpacingChar">
+    <w:name w:val="No Spacing Char"/>
+    <w:basedOn w:val="DefaultParagraphFont"/>
+    <w:link w:val="NoSpacing"/>
+    <w:uiPriority w:val="1"/>
+    <w:rsid w:val="00EC482D"/>
+    <w:rPr>
+      <w:rFonts w:eastAsiaTheme="minorEastAsia"/>
+      <w:lang w:val="en-US"/>
+    </w:rPr>
+  </w:style>
 </w:styles>
+</file>
+
+<file path=word/glossary/document.xml><?xml version="1.0" encoding="utf-8"?>
+<w:glossaryDocument xmlns:ve="http://schemas.openxmlformats.org/markup-compatibility/2006" xmlns:o="urn:schemas-microsoft-com:office:office" xmlns:r="http://schemas.openxmlformats.org/officeDocument/2006/relationships" xmlns:m="http://schemas.openxmlformats.org/officeDocument/2006/math" xmlns:v="urn:schemas-microsoft-com:vml" xmlns:wp="http://schemas.openxmlformats.org/drawingml/2006/wordprocessingDrawing" xmlns:w10="urn:schemas-microsoft-com:office:word" xmlns:w="http://schemas.openxmlformats.org/wordprocessingml/2006/main" xmlns:wne="http://schemas.microsoft.com/office/word/2006/wordml">
+  <w:docParts/>
+</w:glossaryDocument>
+</file>
+
+<file path=word/glossary/fontTable.xml><?xml version="1.0" encoding="utf-8"?>
+<w:fonts xmlns:r="http://schemas.openxmlformats.org/officeDocument/2006/relationships" xmlns:w="http://schemas.openxmlformats.org/wordprocessingml/2006/main">
+  <w:font w:name="Calibri">
+    <w:panose1 w:val="020F0502020204030204"/>
+    <w:charset w:val="00"/>
+    <w:family w:val="swiss"/>
+    <w:pitch w:val="variable"/>
+    <w:sig w:usb0="E10002FF" w:usb1="4000ACFF" w:usb2="00000009" w:usb3="00000000" w:csb0="0000019F" w:csb1="00000000"/>
+  </w:font>
+  <w:font w:name="Times New Roman">
+    <w:panose1 w:val="02020603050405020304"/>
+    <w:charset w:val="00"/>
+    <w:family w:val="roman"/>
+    <w:pitch w:val="variable"/>
+    <w:sig w:usb0="E0002AFF" w:usb1="C0007841" w:usb2="00000009" w:usb3="00000000" w:csb0="000001FF" w:csb1="00000000"/>
+  </w:font>
+  <w:font w:name="Cambria">
+    <w:panose1 w:val="02040503050406030204"/>
+    <w:charset w:val="00"/>
+    <w:family w:val="roman"/>
+    <w:pitch w:val="variable"/>
+    <w:sig w:usb0="A00002EF" w:usb1="4000004B" w:usb2="00000000" w:usb3="00000000" w:csb0="0000019F" w:csb1="00000000"/>
+  </w:font>
+  <w:font w:name="Tahoma">
+    <w:panose1 w:val="020B0604030504040204"/>
+    <w:charset w:val="00"/>
+    <w:family w:val="swiss"/>
+    <w:notTrueType/>
+    <w:pitch w:val="variable"/>
+    <w:sig w:usb0="00000003" w:usb1="00000000" w:usb2="00000000" w:usb3="00000000" w:csb0="00000001" w:csb1="00000000"/>
+  </w:font>
+</w:fonts>
+</file>
+
+<file path=word/glossary/settings.xml><?xml version="1.0" encoding="utf-8"?>
+<w:settings xmlns:o="urn:schemas-microsoft-com:office:office" xmlns:r="http://schemas.openxmlformats.org/officeDocument/2006/relationships" xmlns:m="http://schemas.openxmlformats.org/officeDocument/2006/math" xmlns:v="urn:schemas-microsoft-com:vml" xmlns:w10="urn:schemas-microsoft-com:office:word" xmlns:w="http://schemas.openxmlformats.org/wordprocessingml/2006/main" xmlns:sl="http://schemas.openxmlformats.org/schemaLibrary/2006/main">
+  <w:view w:val="normal"/>
+  <w:defaultTabStop w:val="1304"/>
+  <w:hyphenationZone w:val="425"/>
+  <w:characterSpacingControl w:val="doNotCompress"/>
+  <w:compat>
+    <w:useFELayout/>
+  </w:compat>
+  <w:rsids>
+    <w:rsidRoot w:val="00562128"/>
+    <w:rsid w:val="00562128"/>
+    <w:rsid w:val="00E6257F"/>
+  </w:rsids>
+  <m:mathPr>
+    <m:mathFont m:val="Cambria Math"/>
+    <m:brkBin m:val="before"/>
+    <m:brkBinSub m:val="--"/>
+    <m:smallFrac m:val="off"/>
+    <m:dispDef/>
+    <m:lMargin m:val="0"/>
+    <m:rMargin m:val="0"/>
+    <m:defJc m:val="centerGroup"/>
+    <m:wrapIndent m:val="1440"/>
+    <m:intLim m:val="subSup"/>
+    <m:naryLim m:val="undOvr"/>
+  </m:mathPr>
+  <w:themeFontLang w:val="fi-FI"/>
+  <w:clrSchemeMapping w:bg1="light1" w:t1="dark1" w:bg2="light2" w:t2="dark2" w:accent1="accent1" w:accent2="accent2" w:accent3="accent3" w:accent4="accent4" w:accent5="accent5" w:accent6="accent6" w:hyperlink="hyperlink" w:followedHyperlink="followedHyperlink"/>
+  <w:decimalSymbol w:val="."/>
+  <w:listSeparator w:val=","/>
+</w:settings>
+</file>
+
+<file path=word/glossary/styles.xml><?xml version="1.0" encoding="utf-8"?>
+<w:styles xmlns:r="http://schemas.openxmlformats.org/officeDocument/2006/relationships" xmlns:w="http://schemas.openxmlformats.org/wordprocessingml/2006/main">
+  <w:docDefaults>
+    <w:rPrDefault>
+      <w:rPr>
+        <w:rFonts w:asciiTheme="minorHAnsi" w:eastAsiaTheme="minorEastAsia" w:hAnsiTheme="minorHAnsi" w:cstheme="minorBidi"/>
+        <w:sz w:val="22"/>
+        <w:szCs w:val="22"/>
+        <w:lang w:val="fi-FI" w:eastAsia="fi-FI" w:bidi="ar-SA"/>
+      </w:rPr>
+    </w:rPrDefault>
+    <w:pPrDefault>
+      <w:pPr>
+        <w:spacing w:after="200" w:line="276" w:lineRule="auto"/>
+      </w:pPr>
+    </w:pPrDefault>
+  </w:docDefaults>
+  <w:latentStyles w:defLockedState="0" w:defUIPriority="99" w:defSemiHidden="1" w:defUnhideWhenUsed="1" w:defQFormat="0" w:count="267">
+    <w:lsdException w:name="Normal" w:semiHidden="0" w:uiPriority="0" w:unhideWhenUsed="0" w:qFormat="1"/>
+    <w:lsdException w:name="heading 1" w:semiHidden="0" w:uiPriority="9" w:unhideWhenUsed="0" w:qFormat="1"/>
+    <w:lsdException w:name="heading 2" w:uiPriority="9" w:qFormat="1"/>
+    <w:lsdException w:name="heading 3" w:uiPriority="9" w:qFormat="1"/>
+    <w:lsdException w:name="heading 4" w:uiPriority="9" w:qFormat="1"/>
+    <w:lsdException w:name="heading 5" w:uiPriority="9" w:qFormat="1"/>
+    <w:lsdException w:name="heading 6" w:uiPriority="9" w:qFormat="1"/>
+    <w:lsdException w:name="heading 7" w:uiPriority="9" w:qFormat="1"/>
+    <w:lsdException w:name="heading 8" w:uiPriority="9" w:qFormat="1"/>
+    <w:lsdException w:name="heading 9" w:uiPriority="9" w:qFormat="1"/>
+    <w:lsdException w:name="toc 1" w:uiPriority="39"/>
+    <w:lsdException w:name="toc 2" w:uiPriority="39"/>
+    <w:lsdException w:name="toc 3" w:uiPriority="39"/>
+    <w:lsdException w:name="toc 4" w:uiPriority="39"/>
+    <w:lsdException w:name="toc 5" w:uiPriority="39"/>
+    <w:lsdException w:name="toc 6" w:uiPriority="39"/>
+    <w:lsdException w:name="toc 7" w:uiPriority="39"/>
+    <w:lsdException w:name="toc 8" w:uiPriority="39"/>
+    <w:lsdException w:name="toc 9" w:uiPriority="39"/>
+    <w:lsdException w:name="caption" w:uiPriority="35" w:qFormat="1"/>
+    <w:lsdException w:name="Title" w:semiHidden="0" w:uiPriority="10" w:unhideWhenUsed="0" w:qFormat="1"/>
+    <w:lsdException w:name="Default Paragraph Font" w:uiPriority="1"/>
+    <w:lsdException w:name="Subtitle" w:semiHidden="0" w:uiPriority="11" w:unhideWhenUsed="0" w:qFormat="1"/>
+    <w:lsdException w:name="Strong" w:semiHidden="0" w:uiPriority="22" w:unhideWhenUsed="0" w:qFormat="1"/>
+    <w:lsdException w:name="Emphasis" w:semiHidden="0" w:uiPriority="20" w:unhideWhenUsed="0" w:qFormat="1"/>
+    <w:lsdException w:name="Table Grid" w:semiHidden="0" w:uiPriority="59" w:unhideWhenUsed="0"/>
+    <w:lsdException w:name="Placeholder Text" w:unhideWhenUsed="0"/>
+    <w:lsdException w:name="No Spacing" w:semiHidden="0" w:uiPriority="1" w:unhideWhenUsed="0" w:qFormat="1"/>
+    <w:lsdException w:name="Light Shading" w:semiHidden="0" w:uiPriority="60" w:unhideWhenUsed="0"/>
+    <w:lsdException w:name="Light List" w:semiHidden="0" w:uiPriority="61" w:unhideWhenUsed="0"/>
+    <w:lsdException w:name="Light Grid" w:semiHidden="0" w:uiPriority="62" w:unhideWhenUsed="0"/>
+    <w:lsdException w:name="Medium Shading 1" w:semiHidden="0" w:uiPriority="63" w:unhideWhenUsed="0"/>
+    <w:lsdException w:name="Medium Shading 2" w:semiHidden="0" w:uiPriority="64" w:unhideWhenUsed="0"/>
+    <w:lsdException w:name="Medium List 1" w:semiHidden="0" w:uiPriority="65" w:unhideWhenUsed="0"/>
+    <w:lsdException w:name="Medium List 2" w:semiHidden="0" w:uiPriority="66" w:unhideWhenUsed="0"/>
+    <w:lsdException w:name="Medium Grid 1" w:semiHidden="0" w:uiPriority="67" w:unhideWhenUsed="0"/>
+    <w:lsdException w:name="Medium Grid 2" w:semiHidden="0" w:uiPriority="68" w:unhideWhenUsed="0"/>
+    <w:lsdException w:name="Medium Grid 3" w:semiHidden="0" w:uiPriority="69" w:unhideWhenUsed="0"/>
+    <w:lsdException w:name="Dark List" w:semiHidden="0" w:uiPriority="70" w:unhideWhenUsed="0"/>
+    <w:lsdException w:name="Colorful Shading" w:semiHidden="0" w:uiPriority="71" w:unhideWhenUsed="0"/>
+    <w:lsdException w:name="Colorful List" w:semiHidden="0" w:uiPriority="72" w:unhideWhenUsed="0"/>
+    <w:lsdException w:name="Colorful Grid" w:semiHidden="0" w:uiPriority="73" w:unhideWhenUsed="0"/>
+    <w:lsdException w:name="Light Shading Accent 1" w:semiHidden="0" w:uiPriority="60" w:unhideWhenUsed="0"/>
+    <w:lsdException w:name="Light List Accent 1" w:semiHidden="0" w:uiPriority="61" w:unhideWhenUsed="0"/>
+    <w:lsdException w:name="Light Grid Accent 1" w:semiHidden="0" w:uiPriority="62" w:unhideWhenUsed="0"/>
+    <w:lsdException w:name="Medium Shading 1 Accent 1" w:semiHidden="0" w:uiPriority="63" w:unhideWhenUsed="0"/>
+    <w:lsdException w:name="Medium Shading 2 Accent 1" w:semiHidden="0" w:uiPriority="64" w:unhideWhenUsed="0"/>
+    <w:lsdException w:name="Medium List 1 Accent 1" w:semiHidden="0" w:uiPriority="65" w:unhideWhenUsed="0"/>
+    <w:lsdException w:name="Revision" w:unhideWhenUsed="0"/>
+    <w:lsdException w:name="List Paragraph" w:semiHidden="0" w:uiPriority="34" w:unhideWhenUsed="0" w:qFormat="1"/>
+    <w:lsdException w:name="Quote" w:semiHidden="0" w:uiPriority="29" w:unhideWhenUsed="0" w:qFormat="1"/>
+    <w:lsdException w:name="Intense Quote" w:semiHidden="0" w:uiPriority="30" w:unhideWhenUsed="0" w:qFormat="1"/>
+    <w:lsdException w:name="Medium List 2 Accent 1" w:semiHidden="0" w:uiPriority="66" w:unhideWhenUsed="0"/>
+    <w:lsdException w:name="Medium Grid 1 Accent 1" w:semiHidden="0" w:uiPriority="67" w:unhideWhenUsed="0"/>
+    <w:lsdException w:name="Medium Grid 2 Accent 1" w:semiHidden="0" w:uiPriority="68" w:unhideWhenUsed="0"/>
+    <w:lsdException w:name="Medium Grid 3 Accent 1" w:semiHidden="0" w:uiPriority="69" w:unhideWhenUsed="0"/>
+    <w:lsdException w:name="Dark List Accent 1" w:semiHidden="0" w:uiPriority="70" w:unhideWhenUsed="0"/>
+    <w:lsdException w:name="Colorful Shading Accent 1" w:semiHidden="0" w:uiPriority="71" w:unhideWhenUsed="0"/>
+    <w:lsdException w:name="Colorful List Accent 1" w:semiHidden="0" w:uiPriority="72" w:unhideWhenUsed="0"/>
+    <w:lsdException w:name="Colorful Grid Accent 1" w:semiHidden="0" w:uiPriority="73" w:unhideWhenUsed="0"/>
+    <w:lsdException w:name="Light Shading Accent 2" w:semiHidden="0" w:uiPriority="60" w:unhideWhenUsed="0"/>
+    <w:lsdException w:name="Light List Accent 2" w:semiHidden="0" w:uiPriority="61" w:unhideWhenUsed="0"/>
+    <w:lsdException w:name="Light Grid Accent 2" w:semiHidden="0" w:uiPriority="62" w:unhideWhenUsed="0"/>
+    <w:lsdException w:name="Medium Shading 1 Accent 2" w:semiHidden="0" w:uiPriority="63" w:unhideWhenUsed="0"/>
+    <w:lsdException w:name="Medium Shading 2 Accent 2" w:semiHidden="0" w:uiPriority="64" w:unhideWhenUsed="0"/>
+    <w:lsdException w:name="Medium List 1 Accent 2" w:semiHidden="0" w:uiPriority="65" w:unhideWhenUsed="0"/>
+    <w:lsdException w:name="Medium List 2 Accent 2" w:semiHidden="0" w:uiPriority="66" w:unhideWhenUsed="0"/>
+    <w:lsdException w:name="Medium Grid 1 Accent 2" w:semiHidden="0" w:uiPriority="67" w:unhideWhenUsed="0"/>
+    <w:lsdException w:name="Medium Grid 2 Accent 2" w:semiHidden="0" w:uiPriority="68" w:unhideWhenUsed="0"/>
+    <w:lsdException w:name="Medium Grid 3 Accent 2" w:semiHidden="0" w:uiPriority="69" w:unhideWhenUsed="0"/>
+    <w:lsdException w:name="Dark List Accent 2" w:semiHidden="0" w:uiPriority="70" w:unhideWhenUsed="0"/>
+    <w:lsdException w:name="Colorful Shading Accent 2" w:semiHidden="0" w:uiPriority="71" w:unhideWhenUsed="0"/>
+    <w:lsdException w:name="Colorful List Accent 2" w:semiHidden="0" w:uiPriority="72" w:unhideWhenUsed="0"/>
+    <w:lsdException w:name="Colorful Grid Accent 2" w:semiHidden="0" w:uiPriority="73" w:unhideWhenUsed="0"/>
+    <w:lsdException w:name="Light Shading Accent 3" w:semiHidden="0" w:uiPriority="60" w:unhideWhenUsed="0"/>
+    <w:lsdException w:name="Light List Accent 3" w:semiHidden="0" w:uiPriority="61" w:unhideWhenUsed="0"/>
+    <w:lsdException w:name="Light Grid Accent 3" w:semiHidden="0" w:uiPriority="62" w:unhideWhenUsed="0"/>
+    <w:lsdException w:name="Medium Shading 1 Accent 3" w:semiHidden="0" w:uiPriority="63" w:unhideWhenUsed="0"/>
+    <w:lsdException w:name="Medium Shading 2 Accent 3" w:semiHidden="0" w:uiPriority="64" w:unhideWhenUsed="0"/>
+    <w:lsdException w:name="Medium List 1 Accent 3" w:semiHidden="0" w:uiPriority="65" w:unhideWhenUsed="0"/>
+    <w:lsdException w:name="Medium List 2 Accent 3" w:semiHidden="0" w:uiPriority="66" w:unhideWhenUsed="0"/>
+    <w:lsdException w:name="Medium Grid 1 Accent 3" w:semiHidden="0" w:uiPriority="67" w:unhideWhenUsed="0"/>
+    <w:lsdException w:name="Medium Grid 2 Accent 3" w:semiHidden="0" w:uiPriority="68" w:unhideWhenUsed="0"/>
+    <w:lsdException w:name="Medium Grid 3 Accent 3" w:semiHidden="0" w:uiPriority="69" w:unhideWhenUsed="0"/>
+    <w:lsdException w:name="Dark List Accent 3" w:semiHidden="0" w:uiPriority="70" w:unhideWhenUsed="0"/>
+    <w:lsdException w:name="Colorful Shading Accent 3" w:semiHidden="0" w:uiPriority="71" w:unhideWhenUsed="0"/>
+    <w:lsdException w:name="Colorful List Accent 3" w:semiHidden="0" w:uiPriority="72" w:unhideWhenUsed="0"/>
+    <w:lsdException w:name="Colorful Grid Accent 3" w:semiHidden="0" w:uiPriority="73" w:unhideWhenUsed="0"/>
+    <w:lsdException w:name="Light Shading Accent 4" w:semiHidden="0" w:uiPriority="60" w:unhideWhenUsed="0"/>
+    <w:lsdException w:name="Light List Accent 4" w:semiHidden="0" w:uiPriority="61" w:unhideWhenUsed="0"/>
+    <w:lsdException w:name="Light Grid Accent 4" w:semiHidden="0" w:uiPriority="62" w:unhideWhenUsed="0"/>
+    <w:lsdException w:name="Medium Shading 1 Accent 4" w:semiHidden="0" w:uiPriority="63" w:unhideWhenUsed="0"/>
+    <w:lsdException w:name="Medium Shading 2 Accent 4" w:semiHidden="0" w:uiPriority="64" w:unhideWhenUsed="0"/>
+    <w:lsdException w:name="Medium List 1 Accent 4" w:semiHidden="0" w:uiPriority="65" w:unhideWhenUsed="0"/>
+    <w:lsdException w:name="Medium List 2 Accent 4" w:semiHidden="0" w:uiPriority="66" w:unhideWhenUsed="0"/>
+    <w:lsdException w:name="Medium Grid 1 Accent 4" w:semiHidden="0" w:uiPriority="67" w:unhideWhenUsed="0"/>
+    <w:lsdException w:name="Medium Grid 2 Accent 4" w:semiHidden="0" w:uiPriority="68" w:unhideWhenUsed="0"/>
+    <w:lsdException w:name="Medium Grid 3 Accent 4" w:semiHidden="0" w:uiPriority="69" w:unhideWhenUsed="0"/>
+    <w:lsdException w:name="Dark List Accent 4" w:semiHidden="0" w:uiPriority="70" w:unhideWhenUsed="0"/>
+    <w:lsdException w:name="Colorful Shading Accent 4" w:semiHidden="0" w:uiPriority="71" w:unhideWhenUsed="0"/>
+    <w:lsdException w:name="Colorful List Accent 4" w:semiHidden="0" w:uiPriority="72" w:unhideWhenUsed="0"/>
+    <w:lsdException w:name="Colorful Grid Accent 4" w:semiHidden="0" w:uiPriority="73" w:unhideWhenUsed="0"/>
+    <w:lsdException w:name="Light Shading Accent 5" w:semiHidden="0" w:uiPriority="60" w:unhideWhenUsed="0"/>
+    <w:lsdException w:name="Light List Accent 5" w:semiHidden="0" w:uiPriority="61" w:unhideWhenUsed="0"/>
+    <w:lsdException w:name="Light Grid Accent 5" w:semiHidden="0" w:uiPriority="62" w:unhideWhenUsed="0"/>
+    <w:lsdException w:name="Medium Shading 1 Accent 5" w:semiHidden="0" w:uiPriority="63" w:unhideWhenUsed="0"/>
+    <w:lsdException w:name="Medium Shading 2 Accent 5" w:semiHidden="0" w:uiPriority="64" w:unhideWhenUsed="0"/>
+    <w:lsdException w:name="Medium List 1 Accent 5" w:semiHidden="0" w:uiPriority="65" w:unhideWhenUsed="0"/>
+    <w:lsdException w:name="Medium List 2 Accent 5" w:semiHidden="0" w:uiPriority="66" w:unhideWhenUsed="0"/>
+    <w:lsdException w:name="Medium Grid 1 Accent 5" w:semiHidden="0" w:uiPriority="67" w:unhideWhenUsed="0"/>
+    <w:lsdException w:name="Medium Grid 2 Accent 5" w:semiHidden="0" w:uiPriority="68" w:unhideWhenUsed="0"/>
+    <w:lsdException w:name="Medium Grid 3 Accent 5" w:semiHidden="0" w:uiPriority="69" w:unhideWhenUsed="0"/>
+    <w:lsdException w:name="Dark List Accent 5" w:semiHidden="0" w:uiPriority="70" w:unhideWhenUsed="0"/>
+    <w:lsdException w:name="Colorful Shading Accent 5" w:semiHidden="0" w:uiPriority="71" w:unhideWhenUsed="0"/>
+    <w:lsdException w:name="Colorful List Accent 5" w:semiHidden="0" w:uiPriority="72" w:unhideWhenUsed="0"/>
+    <w:lsdException w:name="Colorful Grid Accent 5" w:semiHidden="0" w:uiPriority="73" w:unhideWhenUsed="0"/>
+    <w:lsdException w:name="Light Shading Accent 6" w:semiHidden="0" w:uiPriority="60" w:unhideWhenUsed="0"/>
+    <w:lsdException w:name="Light List Accent 6" w:semiHidden="0" w:uiPriority="61" w:unhideWhenUsed="0"/>
+    <w:lsdException w:name="Light Grid Accent 6" w:semiHidden="0" w:uiPriority="62" w:unhideWhenUsed="0"/>
+    <w:lsdException w:name="Medium Shading 1 Accent 6" w:semiHidden="0" w:uiPriority="63" w:unhideWhenUsed="0"/>
+    <w:lsdException w:name="Medium Shading 2 Accent 6" w:semiHidden="0" w:uiPriority="64" w:unhideWhenUsed="0"/>
+    <w:lsdException w:name="Medium List 1 Accent 6" w:semiHidden="0" w:uiPriority="65" w:unhideWhenUsed="0"/>
+    <w:lsdException w:name="Medium List 2 Accent 6" w:semiHidden="0" w:uiPriority="66" w:unhideWhenUsed="0"/>
+    <w:lsdException w:name="Medium Grid 1 Accent 6" w:semiHidden="0" w:uiPriority="67" w:unhideWhenUsed="0"/>
+    <w:lsdException w:name="Medium Grid 2 Accent 6" w:semiHidden="0" w:uiPriority="68" w:unhideWhenUsed="0"/>
+    <w:lsdException w:name="Medium Grid 3 Accent 6" w:semiHidden="0" w:uiPriority="69" w:unhideWhenUsed="0"/>
+    <w:lsdException w:name="Dark List Accent 6" w:semiHidden="0" w:uiPriority="70" w:unhideWhenUsed="0"/>
+    <w:lsdException w:name="Colorful Shading Accent 6" w:semiHidden="0" w:uiPriority="71" w:unhideWhenUsed="0"/>
+    <w:lsdException w:name="Colorful List Accent 6" w:semiHidden="0" w:uiPriority="72" w:unhideWhenUsed="0"/>
+    <w:lsdException w:name="Colorful Grid Accent 6" w:semiHidden="0" w:uiPriority="73" w:unhideWhenUsed="0"/>
+    <w:lsdException w:name="Subtle Emphasis" w:semiHidden="0" w:uiPriority="19" w:unhideWhenUsed="0" w:qFormat="1"/>
+    <w:lsdException w:name="Intense Emphasis" w:semiHidden="0" w:uiPriority="21" w:unhideWhenUsed="0" w:qFormat="1"/>
+    <w:lsdException w:name="Subtle Reference" w:semiHidden="0" w:uiPriority="31" w:unhideWhenUsed="0" w:qFormat="1"/>
+    <w:lsdException w:name="Intense Reference" w:semiHidden="0" w:uiPriority="32" w:unhideWhenUsed="0" w:qFormat="1"/>
+    <w:lsdException w:name="Book Title" w:semiHidden="0" w:uiPriority="33" w:unhideWhenUsed="0" w:qFormat="1"/>
+    <w:lsdException w:name="Bibliography" w:uiPriority="37"/>
+    <w:lsdException w:name="TOC Heading" w:uiPriority="39" w:qFormat="1"/>
+  </w:latentStyles>
+  <w:style w:type="paragraph" w:default="1" w:styleId="Normal">
+    <w:name w:val="Normal"/>
+    <w:qFormat/>
+  </w:style>
+  <w:style w:type="character" w:default="1" w:styleId="DefaultParagraphFont">
+    <w:name w:val="Default Paragraph Font"/>
+    <w:uiPriority w:val="1"/>
+    <w:semiHidden/>
+    <w:unhideWhenUsed/>
+  </w:style>
+  <w:style w:type="table" w:default="1" w:styleId="TableNormal">
+    <w:name w:val="Normal Table"/>
+    <w:uiPriority w:val="99"/>
+    <w:semiHidden/>
+    <w:unhideWhenUsed/>
+    <w:qFormat/>
+    <w:tblPr>
+      <w:tblInd w:w="0" w:type="dxa"/>
+      <w:tblCellMar>
+        <w:top w:w="0" w:type="dxa"/>
+        <w:left w:w="108" w:type="dxa"/>
+        <w:bottom w:w="0" w:type="dxa"/>
+        <w:right w:w="108" w:type="dxa"/>
+      </w:tblCellMar>
+    </w:tblPr>
+  </w:style>
+  <w:style w:type="numbering" w:default="1" w:styleId="NoList">
+    <w:name w:val="No List"/>
+    <w:uiPriority w:val="99"/>
+    <w:semiHidden/>
+    <w:unhideWhenUsed/>
+  </w:style>
+  <w:style w:type="paragraph" w:customStyle="1" w:styleId="E86DE313DEFD4BF29D62F6A5F07A31DA">
+    <w:name w:val="E86DE313DEFD4BF29D62F6A5F07A31DA"/>
+    <w:rsid w:val="00562128"/>
+  </w:style>
+</w:styles>
+</file>
+
+<file path=word/glossary/webSettings.xml><?xml version="1.0" encoding="utf-8"?>
+<w:webSettings xmlns:r="http://schemas.openxmlformats.org/officeDocument/2006/relationships" xmlns:w="http://schemas.openxmlformats.org/wordprocessingml/2006/main">
+  <w:optimizeForBrowser/>
+</w:webSettings>
 </file>
 
 <file path=word/theme/theme1.xml><?xml version="1.0" encoding="utf-8"?>

</xml_diff>

<commit_message>
handle, print and skip exceptions if occurs. TODO:Support for encodings other than utf-8 still does not exist
</commit_message>
<xml_diff>
--- a/spec/unit/templates/docx_template.docx
+++ b/spec/unit/templates/docx_template.docx
@@ -29,28 +29,15 @@
         </w:rPr>
         <w:t xml:space="preserve">Courtesy: </w:t>
       </w:r>
-      <w:r>
-        <w:fldChar w:fldCharType="begin"/>
-      </w:r>
-      <w:r>
-        <w:rPr>
-          <w:lang w:val="en-US"/>
-        </w:rPr>
-        <w:instrText>HYPERLINK "http://www.quotery.com/top-100-funny-quotes-of-all-time/"</w:instrText>
-      </w:r>
-      <w:r>
-        <w:fldChar w:fldCharType="separate"/>
-      </w:r>
-      <w:r>
-        <w:rPr>
-          <w:rStyle w:val="Hyperlink"/>
-          <w:lang w:val="en-US"/>
-        </w:rPr>
-        <w:t>http://www.quotery.com/top-100-funny-quotes-of-all-time/</w:t>
-      </w:r>
-      <w:r>
-        <w:fldChar w:fldCharType="end"/>
-      </w:r>
+      <w:hyperlink r:id="rId6" w:history="1">
+        <w:r>
+          <w:rPr>
+            <w:rStyle w:val="Hyperlink"/>
+            <w:lang w:val="en-US"/>
+          </w:rPr>
+          <w:t>http://www.quotery.com/top-100-funny-quotes-of-all-time/</w:t>
+        </w:r>
+      </w:hyperlink>
     </w:p>
     <w:p>
       <w:pPr>
@@ -237,6 +224,12 @@
           <w:lang w:val="en-US"/>
         </w:rPr>
         <w:t>When I die, I want to go peacefully like my grandfather did–in his sleep. Not yelling and screaming like the passengers in his car.</w:t>
+      </w:r>
+      <w:r>
+        <w:rPr>
+          <w:lang w:val="en-US"/>
+        </w:rPr>
+        <w:t>ää</w:t>
       </w:r>
     </w:p>
     <w:p>
@@ -1960,7 +1953,7 @@
                           <pic:cNvPicPr/>
                         </pic:nvPicPr>
                         <pic:blipFill>
-                          <a:blip r:embed="rId6" cstate="print"/>
+                          <a:blip r:embed="rId7" cstate="print"/>
                           <a:stretch>
                             <a:fillRect/>
                           </a:stretch>
@@ -2013,7 +2006,7 @@
                           <pic:cNvPicPr/>
                         </pic:nvPicPr>
                         <pic:blipFill>
-                          <a:blip r:embed="rId7" cstate="print"/>
+                          <a:blip r:embed="rId8" cstate="print"/>
                           <a:stretch>
                             <a:fillRect/>
                           </a:stretch>
@@ -2068,7 +2061,7 @@
                           <pic:cNvPicPr/>
                         </pic:nvPicPr>
                         <pic:blipFill>
-                          <a:blip r:embed="rId8" cstate="print"/>
+                          <a:blip r:embed="rId9" cstate="print"/>
                           <a:stretch>
                             <a:fillRect/>
                           </a:stretch>
@@ -2121,7 +2114,7 @@
                           <pic:cNvPicPr/>
                         </pic:nvPicPr>
                         <pic:blipFill>
-                          <a:blip r:embed="rId9" cstate="print"/>
+                          <a:blip r:embed="rId10" cstate="print"/>
                           <a:stretch>
                             <a:fillRect/>
                           </a:stretch>
@@ -2422,7 +2415,7 @@
     </w:p>
     <w:p/>
     <w:sectPr>
-      <w:headerReference w:type="default" r:id="rId10"/>
+      <w:headerReference w:type="default" r:id="rId11"/>
       <w:pgSz w:w="11906" w:h="16838"/>
       <w:pgMar w:top="1417" w:right="1134" w:bottom="1417" w:left="1134" w:header="708" w:footer="708" w:gutter="0"/>
       <w:cols w:space="708"/>
@@ -3060,281 +3053,6 @@
 </w:styles>
 </file>
 
-<file path=word/glossary/document.xml><?xml version="1.0" encoding="utf-8"?>
-<w:glossaryDocument xmlns:ve="http://schemas.openxmlformats.org/markup-compatibility/2006" xmlns:o="urn:schemas-microsoft-com:office:office" xmlns:r="http://schemas.openxmlformats.org/officeDocument/2006/relationships" xmlns:m="http://schemas.openxmlformats.org/officeDocument/2006/math" xmlns:v="urn:schemas-microsoft-com:vml" xmlns:wp="http://schemas.openxmlformats.org/drawingml/2006/wordprocessingDrawing" xmlns:w10="urn:schemas-microsoft-com:office:word" xmlns:w="http://schemas.openxmlformats.org/wordprocessingml/2006/main" xmlns:wne="http://schemas.microsoft.com/office/word/2006/wordml">
-  <w:docParts/>
-</w:glossaryDocument>
-</file>
-
-<file path=word/glossary/fontTable.xml><?xml version="1.0" encoding="utf-8"?>
-<w:fonts xmlns:r="http://schemas.openxmlformats.org/officeDocument/2006/relationships" xmlns:w="http://schemas.openxmlformats.org/wordprocessingml/2006/main">
-  <w:font w:name="Calibri">
-    <w:panose1 w:val="020F0502020204030204"/>
-    <w:charset w:val="00"/>
-    <w:family w:val="swiss"/>
-    <w:pitch w:val="variable"/>
-    <w:sig w:usb0="E10002FF" w:usb1="4000ACFF" w:usb2="00000009" w:usb3="00000000" w:csb0="0000019F" w:csb1="00000000"/>
-  </w:font>
-  <w:font w:name="Times New Roman">
-    <w:panose1 w:val="02020603050405020304"/>
-    <w:charset w:val="00"/>
-    <w:family w:val="roman"/>
-    <w:pitch w:val="variable"/>
-    <w:sig w:usb0="E0002AFF" w:usb1="C0007841" w:usb2="00000009" w:usb3="00000000" w:csb0="000001FF" w:csb1="00000000"/>
-  </w:font>
-  <w:font w:name="Cambria">
-    <w:panose1 w:val="02040503050406030204"/>
-    <w:charset w:val="00"/>
-    <w:family w:val="roman"/>
-    <w:pitch w:val="variable"/>
-    <w:sig w:usb0="A00002EF" w:usb1="4000004B" w:usb2="00000000" w:usb3="00000000" w:csb0="0000019F" w:csb1="00000000"/>
-  </w:font>
-  <w:font w:name="Tahoma">
-    <w:panose1 w:val="020B0604030504040204"/>
-    <w:charset w:val="00"/>
-    <w:family w:val="swiss"/>
-    <w:notTrueType/>
-    <w:pitch w:val="variable"/>
-    <w:sig w:usb0="00000003" w:usb1="00000000" w:usb2="00000000" w:usb3="00000000" w:csb0="00000001" w:csb1="00000000"/>
-  </w:font>
-</w:fonts>
-</file>
-
-<file path=word/glossary/settings.xml><?xml version="1.0" encoding="utf-8"?>
-<w:settings xmlns:o="urn:schemas-microsoft-com:office:office" xmlns:r="http://schemas.openxmlformats.org/officeDocument/2006/relationships" xmlns:m="http://schemas.openxmlformats.org/officeDocument/2006/math" xmlns:v="urn:schemas-microsoft-com:vml" xmlns:w10="urn:schemas-microsoft-com:office:word" xmlns:w="http://schemas.openxmlformats.org/wordprocessingml/2006/main" xmlns:sl="http://schemas.openxmlformats.org/schemaLibrary/2006/main">
-  <w:view w:val="normal"/>
-  <w:defaultTabStop w:val="1304"/>
-  <w:hyphenationZone w:val="425"/>
-  <w:characterSpacingControl w:val="doNotCompress"/>
-  <w:compat>
-    <w:useFELayout/>
-  </w:compat>
-  <w:rsids>
-    <w:rsidRoot w:val="00562128"/>
-    <w:rsid w:val="00562128"/>
-    <w:rsid w:val="00E6257F"/>
-  </w:rsids>
-  <m:mathPr>
-    <m:mathFont m:val="Cambria Math"/>
-    <m:brkBin m:val="before"/>
-    <m:brkBinSub m:val="--"/>
-    <m:smallFrac m:val="off"/>
-    <m:dispDef/>
-    <m:lMargin m:val="0"/>
-    <m:rMargin m:val="0"/>
-    <m:defJc m:val="centerGroup"/>
-    <m:wrapIndent m:val="1440"/>
-    <m:intLim m:val="subSup"/>
-    <m:naryLim m:val="undOvr"/>
-  </m:mathPr>
-  <w:themeFontLang w:val="fi-FI"/>
-  <w:clrSchemeMapping w:bg1="light1" w:t1="dark1" w:bg2="light2" w:t2="dark2" w:accent1="accent1" w:accent2="accent2" w:accent3="accent3" w:accent4="accent4" w:accent5="accent5" w:accent6="accent6" w:hyperlink="hyperlink" w:followedHyperlink="followedHyperlink"/>
-  <w:decimalSymbol w:val="."/>
-  <w:listSeparator w:val=","/>
-</w:settings>
-</file>
-
-<file path=word/glossary/styles.xml><?xml version="1.0" encoding="utf-8"?>
-<w:styles xmlns:r="http://schemas.openxmlformats.org/officeDocument/2006/relationships" xmlns:w="http://schemas.openxmlformats.org/wordprocessingml/2006/main">
-  <w:docDefaults>
-    <w:rPrDefault>
-      <w:rPr>
-        <w:rFonts w:asciiTheme="minorHAnsi" w:eastAsiaTheme="minorEastAsia" w:hAnsiTheme="minorHAnsi" w:cstheme="minorBidi"/>
-        <w:sz w:val="22"/>
-        <w:szCs w:val="22"/>
-        <w:lang w:val="fi-FI" w:eastAsia="fi-FI" w:bidi="ar-SA"/>
-      </w:rPr>
-    </w:rPrDefault>
-    <w:pPrDefault>
-      <w:pPr>
-        <w:spacing w:after="200" w:line="276" w:lineRule="auto"/>
-      </w:pPr>
-    </w:pPrDefault>
-  </w:docDefaults>
-  <w:latentStyles w:defLockedState="0" w:defUIPriority="99" w:defSemiHidden="1" w:defUnhideWhenUsed="1" w:defQFormat="0" w:count="267">
-    <w:lsdException w:name="Normal" w:semiHidden="0" w:uiPriority="0" w:unhideWhenUsed="0" w:qFormat="1"/>
-    <w:lsdException w:name="heading 1" w:semiHidden="0" w:uiPriority="9" w:unhideWhenUsed="0" w:qFormat="1"/>
-    <w:lsdException w:name="heading 2" w:uiPriority="9" w:qFormat="1"/>
-    <w:lsdException w:name="heading 3" w:uiPriority="9" w:qFormat="1"/>
-    <w:lsdException w:name="heading 4" w:uiPriority="9" w:qFormat="1"/>
-    <w:lsdException w:name="heading 5" w:uiPriority="9" w:qFormat="1"/>
-    <w:lsdException w:name="heading 6" w:uiPriority="9" w:qFormat="1"/>
-    <w:lsdException w:name="heading 7" w:uiPriority="9" w:qFormat="1"/>
-    <w:lsdException w:name="heading 8" w:uiPriority="9" w:qFormat="1"/>
-    <w:lsdException w:name="heading 9" w:uiPriority="9" w:qFormat="1"/>
-    <w:lsdException w:name="toc 1" w:uiPriority="39"/>
-    <w:lsdException w:name="toc 2" w:uiPriority="39"/>
-    <w:lsdException w:name="toc 3" w:uiPriority="39"/>
-    <w:lsdException w:name="toc 4" w:uiPriority="39"/>
-    <w:lsdException w:name="toc 5" w:uiPriority="39"/>
-    <w:lsdException w:name="toc 6" w:uiPriority="39"/>
-    <w:lsdException w:name="toc 7" w:uiPriority="39"/>
-    <w:lsdException w:name="toc 8" w:uiPriority="39"/>
-    <w:lsdException w:name="toc 9" w:uiPriority="39"/>
-    <w:lsdException w:name="caption" w:uiPriority="35" w:qFormat="1"/>
-    <w:lsdException w:name="Title" w:semiHidden="0" w:uiPriority="10" w:unhideWhenUsed="0" w:qFormat="1"/>
-    <w:lsdException w:name="Default Paragraph Font" w:uiPriority="1"/>
-    <w:lsdException w:name="Subtitle" w:semiHidden="0" w:uiPriority="11" w:unhideWhenUsed="0" w:qFormat="1"/>
-    <w:lsdException w:name="Strong" w:semiHidden="0" w:uiPriority="22" w:unhideWhenUsed="0" w:qFormat="1"/>
-    <w:lsdException w:name="Emphasis" w:semiHidden="0" w:uiPriority="20" w:unhideWhenUsed="0" w:qFormat="1"/>
-    <w:lsdException w:name="Table Grid" w:semiHidden="0" w:uiPriority="59" w:unhideWhenUsed="0"/>
-    <w:lsdException w:name="Placeholder Text" w:unhideWhenUsed="0"/>
-    <w:lsdException w:name="No Spacing" w:semiHidden="0" w:uiPriority="1" w:unhideWhenUsed="0" w:qFormat="1"/>
-    <w:lsdException w:name="Light Shading" w:semiHidden="0" w:uiPriority="60" w:unhideWhenUsed="0"/>
-    <w:lsdException w:name="Light List" w:semiHidden="0" w:uiPriority="61" w:unhideWhenUsed="0"/>
-    <w:lsdException w:name="Light Grid" w:semiHidden="0" w:uiPriority="62" w:unhideWhenUsed="0"/>
-    <w:lsdException w:name="Medium Shading 1" w:semiHidden="0" w:uiPriority="63" w:unhideWhenUsed="0"/>
-    <w:lsdException w:name="Medium Shading 2" w:semiHidden="0" w:uiPriority="64" w:unhideWhenUsed="0"/>
-    <w:lsdException w:name="Medium List 1" w:semiHidden="0" w:uiPriority="65" w:unhideWhenUsed="0"/>
-    <w:lsdException w:name="Medium List 2" w:semiHidden="0" w:uiPriority="66" w:unhideWhenUsed="0"/>
-    <w:lsdException w:name="Medium Grid 1" w:semiHidden="0" w:uiPriority="67" w:unhideWhenUsed="0"/>
-    <w:lsdException w:name="Medium Grid 2" w:semiHidden="0" w:uiPriority="68" w:unhideWhenUsed="0"/>
-    <w:lsdException w:name="Medium Grid 3" w:semiHidden="0" w:uiPriority="69" w:unhideWhenUsed="0"/>
-    <w:lsdException w:name="Dark List" w:semiHidden="0" w:uiPriority="70" w:unhideWhenUsed="0"/>
-    <w:lsdException w:name="Colorful Shading" w:semiHidden="0" w:uiPriority="71" w:unhideWhenUsed="0"/>
-    <w:lsdException w:name="Colorful List" w:semiHidden="0" w:uiPriority="72" w:unhideWhenUsed="0"/>
-    <w:lsdException w:name="Colorful Grid" w:semiHidden="0" w:uiPriority="73" w:unhideWhenUsed="0"/>
-    <w:lsdException w:name="Light Shading Accent 1" w:semiHidden="0" w:uiPriority="60" w:unhideWhenUsed="0"/>
-    <w:lsdException w:name="Light List Accent 1" w:semiHidden="0" w:uiPriority="61" w:unhideWhenUsed="0"/>
-    <w:lsdException w:name="Light Grid Accent 1" w:semiHidden="0" w:uiPriority="62" w:unhideWhenUsed="0"/>
-    <w:lsdException w:name="Medium Shading 1 Accent 1" w:semiHidden="0" w:uiPriority="63" w:unhideWhenUsed="0"/>
-    <w:lsdException w:name="Medium Shading 2 Accent 1" w:semiHidden="0" w:uiPriority="64" w:unhideWhenUsed="0"/>
-    <w:lsdException w:name="Medium List 1 Accent 1" w:semiHidden="0" w:uiPriority="65" w:unhideWhenUsed="0"/>
-    <w:lsdException w:name="Revision" w:unhideWhenUsed="0"/>
-    <w:lsdException w:name="List Paragraph" w:semiHidden="0" w:uiPriority="34" w:unhideWhenUsed="0" w:qFormat="1"/>
-    <w:lsdException w:name="Quote" w:semiHidden="0" w:uiPriority="29" w:unhideWhenUsed="0" w:qFormat="1"/>
-    <w:lsdException w:name="Intense Quote" w:semiHidden="0" w:uiPriority="30" w:unhideWhenUsed="0" w:qFormat="1"/>
-    <w:lsdException w:name="Medium List 2 Accent 1" w:semiHidden="0" w:uiPriority="66" w:unhideWhenUsed="0"/>
-    <w:lsdException w:name="Medium Grid 1 Accent 1" w:semiHidden="0" w:uiPriority="67" w:unhideWhenUsed="0"/>
-    <w:lsdException w:name="Medium Grid 2 Accent 1" w:semiHidden="0" w:uiPriority="68" w:unhideWhenUsed="0"/>
-    <w:lsdException w:name="Medium Grid 3 Accent 1" w:semiHidden="0" w:uiPriority="69" w:unhideWhenUsed="0"/>
-    <w:lsdException w:name="Dark List Accent 1" w:semiHidden="0" w:uiPriority="70" w:unhideWhenUsed="0"/>
-    <w:lsdException w:name="Colorful Shading Accent 1" w:semiHidden="0" w:uiPriority="71" w:unhideWhenUsed="0"/>
-    <w:lsdException w:name="Colorful List Accent 1" w:semiHidden="0" w:uiPriority="72" w:unhideWhenUsed="0"/>
-    <w:lsdException w:name="Colorful Grid Accent 1" w:semiHidden="0" w:uiPriority="73" w:unhideWhenUsed="0"/>
-    <w:lsdException w:name="Light Shading Accent 2" w:semiHidden="0" w:uiPriority="60" w:unhideWhenUsed="0"/>
-    <w:lsdException w:name="Light List Accent 2" w:semiHidden="0" w:uiPriority="61" w:unhideWhenUsed="0"/>
-    <w:lsdException w:name="Light Grid Accent 2" w:semiHidden="0" w:uiPriority="62" w:unhideWhenUsed="0"/>
-    <w:lsdException w:name="Medium Shading 1 Accent 2" w:semiHidden="0" w:uiPriority="63" w:unhideWhenUsed="0"/>
-    <w:lsdException w:name="Medium Shading 2 Accent 2" w:semiHidden="0" w:uiPriority="64" w:unhideWhenUsed="0"/>
-    <w:lsdException w:name="Medium List 1 Accent 2" w:semiHidden="0" w:uiPriority="65" w:unhideWhenUsed="0"/>
-    <w:lsdException w:name="Medium List 2 Accent 2" w:semiHidden="0" w:uiPriority="66" w:unhideWhenUsed="0"/>
-    <w:lsdException w:name="Medium Grid 1 Accent 2" w:semiHidden="0" w:uiPriority="67" w:unhideWhenUsed="0"/>
-    <w:lsdException w:name="Medium Grid 2 Accent 2" w:semiHidden="0" w:uiPriority="68" w:unhideWhenUsed="0"/>
-    <w:lsdException w:name="Medium Grid 3 Accent 2" w:semiHidden="0" w:uiPriority="69" w:unhideWhenUsed="0"/>
-    <w:lsdException w:name="Dark List Accent 2" w:semiHidden="0" w:uiPriority="70" w:unhideWhenUsed="0"/>
-    <w:lsdException w:name="Colorful Shading Accent 2" w:semiHidden="0" w:uiPriority="71" w:unhideWhenUsed="0"/>
-    <w:lsdException w:name="Colorful List Accent 2" w:semiHidden="0" w:uiPriority="72" w:unhideWhenUsed="0"/>
-    <w:lsdException w:name="Colorful Grid Accent 2" w:semiHidden="0" w:uiPriority="73" w:unhideWhenUsed="0"/>
-    <w:lsdException w:name="Light Shading Accent 3" w:semiHidden="0" w:uiPriority="60" w:unhideWhenUsed="0"/>
-    <w:lsdException w:name="Light List Accent 3" w:semiHidden="0" w:uiPriority="61" w:unhideWhenUsed="0"/>
-    <w:lsdException w:name="Light Grid Accent 3" w:semiHidden="0" w:uiPriority="62" w:unhideWhenUsed="0"/>
-    <w:lsdException w:name="Medium Shading 1 Accent 3" w:semiHidden="0" w:uiPriority="63" w:unhideWhenUsed="0"/>
-    <w:lsdException w:name="Medium Shading 2 Accent 3" w:semiHidden="0" w:uiPriority="64" w:unhideWhenUsed="0"/>
-    <w:lsdException w:name="Medium List 1 Accent 3" w:semiHidden="0" w:uiPriority="65" w:unhideWhenUsed="0"/>
-    <w:lsdException w:name="Medium List 2 Accent 3" w:semiHidden="0" w:uiPriority="66" w:unhideWhenUsed="0"/>
-    <w:lsdException w:name="Medium Grid 1 Accent 3" w:semiHidden="0" w:uiPriority="67" w:unhideWhenUsed="0"/>
-    <w:lsdException w:name="Medium Grid 2 Accent 3" w:semiHidden="0" w:uiPriority="68" w:unhideWhenUsed="0"/>
-    <w:lsdException w:name="Medium Grid 3 Accent 3" w:semiHidden="0" w:uiPriority="69" w:unhideWhenUsed="0"/>
-    <w:lsdException w:name="Dark List Accent 3" w:semiHidden="0" w:uiPriority="70" w:unhideWhenUsed="0"/>
-    <w:lsdException w:name="Colorful Shading Accent 3" w:semiHidden="0" w:uiPriority="71" w:unhideWhenUsed="0"/>
-    <w:lsdException w:name="Colorful List Accent 3" w:semiHidden="0" w:uiPriority="72" w:unhideWhenUsed="0"/>
-    <w:lsdException w:name="Colorful Grid Accent 3" w:semiHidden="0" w:uiPriority="73" w:unhideWhenUsed="0"/>
-    <w:lsdException w:name="Light Shading Accent 4" w:semiHidden="0" w:uiPriority="60" w:unhideWhenUsed="0"/>
-    <w:lsdException w:name="Light List Accent 4" w:semiHidden="0" w:uiPriority="61" w:unhideWhenUsed="0"/>
-    <w:lsdException w:name="Light Grid Accent 4" w:semiHidden="0" w:uiPriority="62" w:unhideWhenUsed="0"/>
-    <w:lsdException w:name="Medium Shading 1 Accent 4" w:semiHidden="0" w:uiPriority="63" w:unhideWhenUsed="0"/>
-    <w:lsdException w:name="Medium Shading 2 Accent 4" w:semiHidden="0" w:uiPriority="64" w:unhideWhenUsed="0"/>
-    <w:lsdException w:name="Medium List 1 Accent 4" w:semiHidden="0" w:uiPriority="65" w:unhideWhenUsed="0"/>
-    <w:lsdException w:name="Medium List 2 Accent 4" w:semiHidden="0" w:uiPriority="66" w:unhideWhenUsed="0"/>
-    <w:lsdException w:name="Medium Grid 1 Accent 4" w:semiHidden="0" w:uiPriority="67" w:unhideWhenUsed="0"/>
-    <w:lsdException w:name="Medium Grid 2 Accent 4" w:semiHidden="0" w:uiPriority="68" w:unhideWhenUsed="0"/>
-    <w:lsdException w:name="Medium Grid 3 Accent 4" w:semiHidden="0" w:uiPriority="69" w:unhideWhenUsed="0"/>
-    <w:lsdException w:name="Dark List Accent 4" w:semiHidden="0" w:uiPriority="70" w:unhideWhenUsed="0"/>
-    <w:lsdException w:name="Colorful Shading Accent 4" w:semiHidden="0" w:uiPriority="71" w:unhideWhenUsed="0"/>
-    <w:lsdException w:name="Colorful List Accent 4" w:semiHidden="0" w:uiPriority="72" w:unhideWhenUsed="0"/>
-    <w:lsdException w:name="Colorful Grid Accent 4" w:semiHidden="0" w:uiPriority="73" w:unhideWhenUsed="0"/>
-    <w:lsdException w:name="Light Shading Accent 5" w:semiHidden="0" w:uiPriority="60" w:unhideWhenUsed="0"/>
-    <w:lsdException w:name="Light List Accent 5" w:semiHidden="0" w:uiPriority="61" w:unhideWhenUsed="0"/>
-    <w:lsdException w:name="Light Grid Accent 5" w:semiHidden="0" w:uiPriority="62" w:unhideWhenUsed="0"/>
-    <w:lsdException w:name="Medium Shading 1 Accent 5" w:semiHidden="0" w:uiPriority="63" w:unhideWhenUsed="0"/>
-    <w:lsdException w:name="Medium Shading 2 Accent 5" w:semiHidden="0" w:uiPriority="64" w:unhideWhenUsed="0"/>
-    <w:lsdException w:name="Medium List 1 Accent 5" w:semiHidden="0" w:uiPriority="65" w:unhideWhenUsed="0"/>
-    <w:lsdException w:name="Medium List 2 Accent 5" w:semiHidden="0" w:uiPriority="66" w:unhideWhenUsed="0"/>
-    <w:lsdException w:name="Medium Grid 1 Accent 5" w:semiHidden="0" w:uiPriority="67" w:unhideWhenUsed="0"/>
-    <w:lsdException w:name="Medium Grid 2 Accent 5" w:semiHidden="0" w:uiPriority="68" w:unhideWhenUsed="0"/>
-    <w:lsdException w:name="Medium Grid 3 Accent 5" w:semiHidden="0" w:uiPriority="69" w:unhideWhenUsed="0"/>
-    <w:lsdException w:name="Dark List Accent 5" w:semiHidden="0" w:uiPriority="70" w:unhideWhenUsed="0"/>
-    <w:lsdException w:name="Colorful Shading Accent 5" w:semiHidden="0" w:uiPriority="71" w:unhideWhenUsed="0"/>
-    <w:lsdException w:name="Colorful List Accent 5" w:semiHidden="0" w:uiPriority="72" w:unhideWhenUsed="0"/>
-    <w:lsdException w:name="Colorful Grid Accent 5" w:semiHidden="0" w:uiPriority="73" w:unhideWhenUsed="0"/>
-    <w:lsdException w:name="Light Shading Accent 6" w:semiHidden="0" w:uiPriority="60" w:unhideWhenUsed="0"/>
-    <w:lsdException w:name="Light List Accent 6" w:semiHidden="0" w:uiPriority="61" w:unhideWhenUsed="0"/>
-    <w:lsdException w:name="Light Grid Accent 6" w:semiHidden="0" w:uiPriority="62" w:unhideWhenUsed="0"/>
-    <w:lsdException w:name="Medium Shading 1 Accent 6" w:semiHidden="0" w:uiPriority="63" w:unhideWhenUsed="0"/>
-    <w:lsdException w:name="Medium Shading 2 Accent 6" w:semiHidden="0" w:uiPriority="64" w:unhideWhenUsed="0"/>
-    <w:lsdException w:name="Medium List 1 Accent 6" w:semiHidden="0" w:uiPriority="65" w:unhideWhenUsed="0"/>
-    <w:lsdException w:name="Medium List 2 Accent 6" w:semiHidden="0" w:uiPriority="66" w:unhideWhenUsed="0"/>
-    <w:lsdException w:name="Medium Grid 1 Accent 6" w:semiHidden="0" w:uiPriority="67" w:unhideWhenUsed="0"/>
-    <w:lsdException w:name="Medium Grid 2 Accent 6" w:semiHidden="0" w:uiPriority="68" w:unhideWhenUsed="0"/>
-    <w:lsdException w:name="Medium Grid 3 Accent 6" w:semiHidden="0" w:uiPriority="69" w:unhideWhenUsed="0"/>
-    <w:lsdException w:name="Dark List Accent 6" w:semiHidden="0" w:uiPriority="70" w:unhideWhenUsed="0"/>
-    <w:lsdException w:name="Colorful Shading Accent 6" w:semiHidden="0" w:uiPriority="71" w:unhideWhenUsed="0"/>
-    <w:lsdException w:name="Colorful List Accent 6" w:semiHidden="0" w:uiPriority="72" w:unhideWhenUsed="0"/>
-    <w:lsdException w:name="Colorful Grid Accent 6" w:semiHidden="0" w:uiPriority="73" w:unhideWhenUsed="0"/>
-    <w:lsdException w:name="Subtle Emphasis" w:semiHidden="0" w:uiPriority="19" w:unhideWhenUsed="0" w:qFormat="1"/>
-    <w:lsdException w:name="Intense Emphasis" w:semiHidden="0" w:uiPriority="21" w:unhideWhenUsed="0" w:qFormat="1"/>
-    <w:lsdException w:name="Subtle Reference" w:semiHidden="0" w:uiPriority="31" w:unhideWhenUsed="0" w:qFormat="1"/>
-    <w:lsdException w:name="Intense Reference" w:semiHidden="0" w:uiPriority="32" w:unhideWhenUsed="0" w:qFormat="1"/>
-    <w:lsdException w:name="Book Title" w:semiHidden="0" w:uiPriority="33" w:unhideWhenUsed="0" w:qFormat="1"/>
-    <w:lsdException w:name="Bibliography" w:uiPriority="37"/>
-    <w:lsdException w:name="TOC Heading" w:uiPriority="39" w:qFormat="1"/>
-  </w:latentStyles>
-  <w:style w:type="paragraph" w:default="1" w:styleId="Normal">
-    <w:name w:val="Normal"/>
-    <w:qFormat/>
-  </w:style>
-  <w:style w:type="character" w:default="1" w:styleId="DefaultParagraphFont">
-    <w:name w:val="Default Paragraph Font"/>
-    <w:uiPriority w:val="1"/>
-    <w:semiHidden/>
-    <w:unhideWhenUsed/>
-  </w:style>
-  <w:style w:type="table" w:default="1" w:styleId="TableNormal">
-    <w:name w:val="Normal Table"/>
-    <w:uiPriority w:val="99"/>
-    <w:semiHidden/>
-    <w:unhideWhenUsed/>
-    <w:qFormat/>
-    <w:tblPr>
-      <w:tblInd w:w="0" w:type="dxa"/>
-      <w:tblCellMar>
-        <w:top w:w="0" w:type="dxa"/>
-        <w:left w:w="108" w:type="dxa"/>
-        <w:bottom w:w="0" w:type="dxa"/>
-        <w:right w:w="108" w:type="dxa"/>
-      </w:tblCellMar>
-    </w:tblPr>
-  </w:style>
-  <w:style w:type="numbering" w:default="1" w:styleId="NoList">
-    <w:name w:val="No List"/>
-    <w:uiPriority w:val="99"/>
-    <w:semiHidden/>
-    <w:unhideWhenUsed/>
-  </w:style>
-  <w:style w:type="paragraph" w:customStyle="1" w:styleId="E86DE313DEFD4BF29D62F6A5F07A31DA">
-    <w:name w:val="E86DE313DEFD4BF29D62F6A5F07A31DA"/>
-    <w:rsid w:val="00562128"/>
-  </w:style>
-</w:styles>
-</file>
-
-<file path=word/glossary/webSettings.xml><?xml version="1.0" encoding="utf-8"?>
-<w:webSettings xmlns:r="http://schemas.openxmlformats.org/officeDocument/2006/relationships" xmlns:w="http://schemas.openxmlformats.org/wordprocessingml/2006/main">
-  <w:optimizeForBrowser/>
-</w:webSettings>
-</file>
-
 <file path=word/theme/theme1.xml><?xml version="1.0" encoding="utf-8"?>
 <a:theme xmlns:a="http://schemas.openxmlformats.org/drawingml/2006/main" name="Office Theme">
   <a:themeElements>

</xml_diff>